<commit_message>
Feat(assets:downloadables): updated both files
</commit_message>
<xml_diff>
--- a/assets/downloadables/DodgeInfoSheetEditable.docx
+++ b/assets/downloadables/DodgeInfoSheetEditable.docx
@@ -1198,8 +1198,8 @@
                               <w:rPr>
                                 <w:b/>
                                 <w:bCs/>
-                                <w:sz w:val="18"/>
-                                <w:szCs w:val="18"/>
+                                <w:sz w:val="20"/>
+                                <w:szCs w:val="20"/>
                               </w:rPr>
                               <w:t>Armor Class vs. Dodge.</w:t>
                             </w:r>
@@ -1240,8 +1240,8 @@
                               <w:rPr>
                                 <w:b/>
                                 <w:bCs/>
-                                <w:sz w:val="18"/>
-                                <w:szCs w:val="18"/>
+                                <w:sz w:val="20"/>
+                                <w:szCs w:val="20"/>
                               </w:rPr>
                               <w:t>Dodge Resolution.</w:t>
                             </w:r>
@@ -1253,6 +1253,14 @@
                               </w:rPr>
                               <w:br/>
                               <w:t>Dodging costs a reaction. When a creature Dodges, it rolls a d20 and resolves the result using the Dodge Outcome Ladder instead of comparing the attack roll to Armor Class.</w:t>
+                            </w:r>
+                            <w:r>
+                              <w:rPr>
+                                <w:bCs/>
+                                <w:sz w:val="18"/>
+                                <w:szCs w:val="18"/>
+                              </w:rPr>
+                              <w:t xml:space="preserve"> A Dodge is resolved  without including any modifiers.</w:t>
                             </w:r>
                           </w:p>
                           <w:p>
@@ -1267,8 +1275,8 @@
                               <w:rPr>
                                 <w:b/>
                                 <w:bCs/>
-                                <w:sz w:val="18"/>
-                                <w:szCs w:val="18"/>
+                                <w:sz w:val="20"/>
+                                <w:szCs w:val="20"/>
                               </w:rPr>
                               <w:t>Dodge Outcome Ladder.</w:t>
                             </w:r>
@@ -1441,16 +1449,16 @@
                               <w:rPr>
                                 <w:b/>
                                 <w:bCs/>
-                                <w:sz w:val="18"/>
-                                <w:szCs w:val="18"/>
+                                <w:sz w:val="20"/>
+                                <w:szCs w:val="20"/>
                               </w:rPr>
                             </w:pPr>
                             <w:r>
                               <w:rPr>
                                 <w:b/>
                                 <w:bCs/>
-                                <w:sz w:val="18"/>
-                                <w:szCs w:val="18"/>
+                                <w:sz w:val="20"/>
+                                <w:szCs w:val="20"/>
                               </w:rPr>
                               <w:t>Armor and Dodge Difficulty</w:t>
                             </w:r>
@@ -1459,22 +1467,39 @@
                             <w:pPr>
                               <w:pStyle w:val="5E-STATBLOCKBODYPARA1"/>
                               <w:rPr>
-                                <w:sz w:val="18"/>
-                                <w:szCs w:val="18"/>
+                                <w:sz w:val="19"/>
+                                <w:szCs w:val="19"/>
                               </w:rPr>
                             </w:pPr>
                             <w:r>
                               <w:rPr>
-                                <w:sz w:val="18"/>
-                                <w:szCs w:val="18"/>
-                              </w:rPr>
-                              <w:t>Armor makes dodging more dangerous by shifting Dodge outcomes toward failure.</w:t>
+                                <w:sz w:val="19"/>
+                                <w:szCs w:val="19"/>
+                              </w:rPr>
+                              <w:t>Armor makes dodging more dangerous by shifting Dodge outcomes</w:t>
+                            </w:r>
+                            <w:r>
+                              <w:rPr>
+                                <w:sz w:val="19"/>
+                                <w:szCs w:val="19"/>
+                              </w:rPr>
+                              <w:t xml:space="preserve"> </w:t>
+                            </w:r>
+                            <w:r>
+                              <w:rPr>
+                                <w:sz w:val="19"/>
+                                <w:szCs w:val="19"/>
+                              </w:rPr>
+                              <w:t xml:space="preserve"> toward failure.</w:t>
                             </w:r>
                           </w:p>
                           <w:tbl>
                             <w:tblPr>
                               <w:tblW w:w="10261" w:type="dxa"/>
                               <w:tblCellSpacing w:w="15" w:type="dxa"/>
+                              <w:tblBorders>
+                                <w:insideH w:val="single" w:sz="4" w:space="0" w:color="auto"/>
+                              </w:tblBorders>
                               <w:tblCellMar>
                                 <w:top w:w="15" w:type="dxa"/>
                                 <w:left w:w="15" w:type="dxa"/>
@@ -2667,16 +2692,16 @@
                               <w:rPr>
                                 <w:b/>
                                 <w:bCs/>
-                                <w:sz w:val="18"/>
-                                <w:szCs w:val="18"/>
+                                <w:sz w:val="20"/>
+                                <w:szCs w:val="20"/>
                               </w:rPr>
                             </w:pPr>
                             <w:r>
                               <w:rPr>
                                 <w:b/>
                                 <w:bCs/>
-                                <w:sz w:val="18"/>
-                                <w:szCs w:val="18"/>
+                                <w:sz w:val="20"/>
+                                <w:szCs w:val="20"/>
                               </w:rPr>
                               <w:t>LUCKY SAVES (DEXTERITY)</w:t>
                             </w:r>
@@ -2694,23 +2719,7 @@
                                 <w:sz w:val="18"/>
                                 <w:szCs w:val="18"/>
                               </w:rPr>
-                              <w:t xml:space="preserve">A creature has </w:t>
-                            </w:r>
-                            <w:proofErr w:type="gramStart"/>
-                            <w:r>
-                              <w:rPr>
-                                <w:sz w:val="18"/>
-                                <w:szCs w:val="18"/>
-                              </w:rPr>
-                              <w:t>a number of</w:t>
-                            </w:r>
-                            <w:proofErr w:type="gramEnd"/>
-                            <w:r>
-                              <w:rPr>
-                                <w:sz w:val="18"/>
-                                <w:szCs w:val="18"/>
-                              </w:rPr>
-                              <w:t xml:space="preserve"> Lucky Saves equal to its Dexterity modifier (minimum 0), refreshed on a long rest. After rolling a Dodge result, one Lucky Save may be spent to shift the result up one tier. A Dodge result may never be shifted into the Perfect Dodge tier.</w:t>
+                              <w:t>A creature has a number of Lucky Saves equal to its Dexterity modifier (minimum 0), refreshed on a long rest. After rolling a Dodge result, one Lucky Save may be spent to shift the result up one tier. A Dodge result may never be shifted into the Perfect Dodge tier.</w:t>
                             </w:r>
                           </w:p>
                           <w:p>
@@ -2735,16 +2744,16 @@
                               <w:rPr>
                                 <w:b/>
                                 <w:bCs/>
-                                <w:sz w:val="18"/>
-                                <w:szCs w:val="18"/>
+                                <w:sz w:val="20"/>
+                                <w:szCs w:val="20"/>
                               </w:rPr>
                             </w:pPr>
                             <w:r>
                               <w:rPr>
                                 <w:b/>
                                 <w:bCs/>
-                                <w:sz w:val="18"/>
-                                <w:szCs w:val="18"/>
+                                <w:sz w:val="20"/>
+                                <w:szCs w:val="20"/>
                               </w:rPr>
                               <w:t>LIMITATIONS</w:t>
                             </w:r>
@@ -2772,7 +2781,7 @@
                                 <w:szCs w:val="18"/>
                               </w:rPr>
                               <w:br/>
-                              <w:t>An attack that rolls a natural 20 cannot be Dodged and must be resolved normally.</w:t>
+                              <w:t>An attack that rolls a natural 20 cannot be Dodged and must be resolved normally</w:t>
                             </w:r>
                           </w:p>
                           <w:p>
@@ -2961,8 +2970,8 @@
                         <w:rPr>
                           <w:b/>
                           <w:bCs/>
-                          <w:sz w:val="18"/>
-                          <w:szCs w:val="18"/>
+                          <w:sz w:val="20"/>
+                          <w:szCs w:val="20"/>
                         </w:rPr>
                         <w:t>Armor Class vs. Dodge.</w:t>
                       </w:r>
@@ -3003,8 +3012,8 @@
                         <w:rPr>
                           <w:b/>
                           <w:bCs/>
-                          <w:sz w:val="18"/>
-                          <w:szCs w:val="18"/>
+                          <w:sz w:val="20"/>
+                          <w:szCs w:val="20"/>
                         </w:rPr>
                         <w:t>Dodge Resolution.</w:t>
                       </w:r>
@@ -3016,6 +3025,14 @@
                         </w:rPr>
                         <w:br/>
                         <w:t>Dodging costs a reaction. When a creature Dodges, it rolls a d20 and resolves the result using the Dodge Outcome Ladder instead of comparing the attack roll to Armor Class.</w:t>
+                      </w:r>
+                      <w:r>
+                        <w:rPr>
+                          <w:bCs/>
+                          <w:sz w:val="18"/>
+                          <w:szCs w:val="18"/>
+                        </w:rPr>
+                        <w:t xml:space="preserve"> A Dodge is resolved  without including any modifiers.</w:t>
                       </w:r>
                     </w:p>
                     <w:p>
@@ -3030,8 +3047,8 @@
                         <w:rPr>
                           <w:b/>
                           <w:bCs/>
-                          <w:sz w:val="18"/>
-                          <w:szCs w:val="18"/>
+                          <w:sz w:val="20"/>
+                          <w:szCs w:val="20"/>
                         </w:rPr>
                         <w:t>Dodge Outcome Ladder.</w:t>
                       </w:r>
@@ -3204,16 +3221,16 @@
                         <w:rPr>
                           <w:b/>
                           <w:bCs/>
-                          <w:sz w:val="18"/>
-                          <w:szCs w:val="18"/>
+                          <w:sz w:val="20"/>
+                          <w:szCs w:val="20"/>
                         </w:rPr>
                       </w:pPr>
                       <w:r>
                         <w:rPr>
                           <w:b/>
                           <w:bCs/>
-                          <w:sz w:val="18"/>
-                          <w:szCs w:val="18"/>
+                          <w:sz w:val="20"/>
+                          <w:szCs w:val="20"/>
                         </w:rPr>
                         <w:t>Armor and Dodge Difficulty</w:t>
                       </w:r>
@@ -3222,22 +3239,39 @@
                       <w:pPr>
                         <w:pStyle w:val="5E-STATBLOCKBODYPARA1"/>
                         <w:rPr>
-                          <w:sz w:val="18"/>
-                          <w:szCs w:val="18"/>
+                          <w:sz w:val="19"/>
+                          <w:szCs w:val="19"/>
                         </w:rPr>
                       </w:pPr>
                       <w:r>
                         <w:rPr>
-                          <w:sz w:val="18"/>
-                          <w:szCs w:val="18"/>
+                          <w:sz w:val="19"/>
+                          <w:szCs w:val="19"/>
                         </w:rPr>
-                        <w:t>Armor makes dodging more dangerous by shifting Dodge outcomes toward failure.</w:t>
+                        <w:t>Armor makes dodging more dangerous by shifting Dodge outcomes</w:t>
+                      </w:r>
+                      <w:r>
+                        <w:rPr>
+                          <w:sz w:val="19"/>
+                          <w:szCs w:val="19"/>
+                        </w:rPr>
+                        <w:t xml:space="preserve"> </w:t>
+                      </w:r>
+                      <w:r>
+                        <w:rPr>
+                          <w:sz w:val="19"/>
+                          <w:szCs w:val="19"/>
+                        </w:rPr>
+                        <w:t xml:space="preserve"> toward failure.</w:t>
                       </w:r>
                     </w:p>
                     <w:tbl>
                       <w:tblPr>
                         <w:tblW w:w="10261" w:type="dxa"/>
                         <w:tblCellSpacing w:w="15" w:type="dxa"/>
+                        <w:tblBorders>
+                          <w:insideH w:val="single" w:sz="4" w:space="0" w:color="auto"/>
+                        </w:tblBorders>
                         <w:tblCellMar>
                           <w:top w:w="15" w:type="dxa"/>
                           <w:left w:w="15" w:type="dxa"/>
@@ -4430,16 +4464,16 @@
                         <w:rPr>
                           <w:b/>
                           <w:bCs/>
-                          <w:sz w:val="18"/>
-                          <w:szCs w:val="18"/>
+                          <w:sz w:val="20"/>
+                          <w:szCs w:val="20"/>
                         </w:rPr>
                       </w:pPr>
                       <w:r>
                         <w:rPr>
                           <w:b/>
                           <w:bCs/>
-                          <w:sz w:val="18"/>
-                          <w:szCs w:val="18"/>
+                          <w:sz w:val="20"/>
+                          <w:szCs w:val="20"/>
                         </w:rPr>
                         <w:t>LUCKY SAVES (DEXTERITY)</w:t>
                       </w:r>
@@ -4457,23 +4491,7 @@
                           <w:sz w:val="18"/>
                           <w:szCs w:val="18"/>
                         </w:rPr>
-                        <w:t xml:space="preserve">A creature has </w:t>
-                      </w:r>
-                      <w:proofErr w:type="gramStart"/>
-                      <w:r>
-                        <w:rPr>
-                          <w:sz w:val="18"/>
-                          <w:szCs w:val="18"/>
-                        </w:rPr>
-                        <w:t>a number of</w:t>
-                      </w:r>
-                      <w:proofErr w:type="gramEnd"/>
-                      <w:r>
-                        <w:rPr>
-                          <w:sz w:val="18"/>
-                          <w:szCs w:val="18"/>
-                        </w:rPr>
-                        <w:t xml:space="preserve"> Lucky Saves equal to its Dexterity modifier (minimum 0), refreshed on a long rest. After rolling a Dodge result, one Lucky Save may be spent to shift the result up one tier. A Dodge result may never be shifted into the Perfect Dodge tier.</w:t>
+                        <w:t>A creature has a number of Lucky Saves equal to its Dexterity modifier (minimum 0), refreshed on a long rest. After rolling a Dodge result, one Lucky Save may be spent to shift the result up one tier. A Dodge result may never be shifted into the Perfect Dodge tier.</w:t>
                       </w:r>
                     </w:p>
                     <w:p>
@@ -4498,16 +4516,16 @@
                         <w:rPr>
                           <w:b/>
                           <w:bCs/>
-                          <w:sz w:val="18"/>
-                          <w:szCs w:val="18"/>
+                          <w:sz w:val="20"/>
+                          <w:szCs w:val="20"/>
                         </w:rPr>
                       </w:pPr>
                       <w:r>
                         <w:rPr>
                           <w:b/>
                           <w:bCs/>
-                          <w:sz w:val="18"/>
-                          <w:szCs w:val="18"/>
+                          <w:sz w:val="20"/>
+                          <w:szCs w:val="20"/>
                         </w:rPr>
                         <w:t>LIMITATIONS</w:t>
                       </w:r>
@@ -4535,7 +4553,7 @@
                           <w:szCs w:val="18"/>
                         </w:rPr>
                         <w:br/>
-                        <w:t>An attack that rolls a natural 20 cannot be Dodged and must be resolved normally.</w:t>
+                        <w:t>An attack that rolls a natural 20 cannot be Dodged and must be resolved normally</w:t>
                       </w:r>
                     </w:p>
                     <w:p>

</xml_diff>

<commit_message>
Feat(downloadables): updated both downloadable version to be up to date
</commit_message>
<xml_diff>
--- a/assets/downloadables/DodgeInfoSheetEditable.docx
+++ b/assets/downloadables/DodgeInfoSheetEditable.docx
@@ -19,16 +19,16 @@
         <mc:AlternateContent>
           <mc:Choice Requires="wps">
             <w:drawing>
-              <wp:anchor distT="0" distB="0" distL="114300" distR="114300" simplePos="0" relativeHeight="251672576" behindDoc="0" locked="0" layoutInCell="1" allowOverlap="1" wp14:anchorId="0C9D16B9" wp14:editId="42A8ED6D">
+              <wp:anchor distT="0" distB="0" distL="114300" distR="114300" simplePos="0" relativeHeight="251672576" behindDoc="0" locked="0" layoutInCell="1" allowOverlap="1" wp14:anchorId="0C9D16B9" wp14:editId="4E189653">
                 <wp:simplePos x="0" y="0"/>
                 <wp:positionH relativeFrom="column">
-                  <wp:posOffset>-285750</wp:posOffset>
+                  <wp:posOffset>-287655</wp:posOffset>
                 </wp:positionH>
                 <wp:positionV relativeFrom="paragraph">
                   <wp:posOffset>76200</wp:posOffset>
                 </wp:positionV>
-                <wp:extent cx="6908165" cy="8012430"/>
-                <wp:effectExtent l="152400" t="152400" r="216535" b="217170"/>
+                <wp:extent cx="6908165" cy="8877300"/>
+                <wp:effectExtent l="190500" t="152400" r="216535" b="190500"/>
                 <wp:wrapNone/>
                 <wp:docPr id="17" name="Text Box 17"/>
                 <wp:cNvGraphicFramePr/>
@@ -39,7 +39,7 @@
                       <wps:spPr>
                         <a:xfrm>
                           <a:off x="0" y="0"/>
-                          <a:ext cx="6908165" cy="8012430"/>
+                          <a:ext cx="6908165" cy="8877300"/>
                         </a:xfrm>
                         <a:custGeom>
                           <a:avLst/>
@@ -449,105 +449,105 @@
                                   <a:avLst/>
                                   <a:gdLst>
                                     <a:gd name="csX0" fmla="*/ 0 w 6908165"/>
-                                    <a:gd name="csY0" fmla="*/ 0 h 8012430"/>
+                                    <a:gd name="csY0" fmla="*/ 0 h 8877300"/>
                                     <a:gd name="csX1" fmla="*/ 1174387 w 6908165"/>
-                                    <a:gd name="csY1" fmla="*/ 0 h 8012430"/>
+                                    <a:gd name="csY1" fmla="*/ 0 h 8877300"/>
                                     <a:gd name="csX2" fmla="*/ 2417858 w 6908165"/>
-                                    <a:gd name="csY2" fmla="*/ 0 h 8012430"/>
+                                    <a:gd name="csY2" fmla="*/ 0 h 8877300"/>
                                     <a:gd name="csX3" fmla="*/ 3799489 w 6908165"/>
-                                    <a:gd name="csY3" fmla="*/ 0 h 8012430"/>
+                                    <a:gd name="csY3" fmla="*/ 0 h 8877300"/>
                                     <a:gd name="csX4" fmla="*/ 5181123 w 6908165"/>
-                                    <a:gd name="csY4" fmla="*/ 0 h 8012430"/>
+                                    <a:gd name="csY4" fmla="*/ 0 h 8877300"/>
                                     <a:gd name="csX5" fmla="*/ 6908165 w 6908165"/>
-                                    <a:gd name="csY5" fmla="*/ 0 h 8012430"/>
+                                    <a:gd name="csY5" fmla="*/ 0 h 8877300"/>
                                     <a:gd name="csX6" fmla="*/ 6908165 w 6908165"/>
-                                    <a:gd name="csY6" fmla="*/ 1144632 h 8012430"/>
+                                    <a:gd name="csY6" fmla="*/ 1268185 h 8877300"/>
                                     <a:gd name="csX7" fmla="*/ 6908165 w 6908165"/>
-                                    <a:gd name="csY7" fmla="*/ 2129017 h 8012430"/>
+                                    <a:gd name="csY7" fmla="*/ 2358826 h 8877300"/>
                                     <a:gd name="csX8" fmla="*/ 6908165 w 6908165"/>
-                                    <a:gd name="csY8" fmla="*/ 3033276 h 8012430"/>
+                                    <a:gd name="csY8" fmla="*/ 3360691 h 8877300"/>
                                     <a:gd name="csX9" fmla="*/ 6908165 w 6908165"/>
-                                    <a:gd name="csY9" fmla="*/ 4017660 h 8012430"/>
+                                    <a:gd name="csY9" fmla="*/ 4451330 h 8877300"/>
                                     <a:gd name="csX10" fmla="*/ 6908165 w 6908165"/>
-                                    <a:gd name="csY10" fmla="*/ 5162294 h 8012430"/>
+                                    <a:gd name="csY10" fmla="*/ 5719518 h 8877300"/>
                                     <a:gd name="csX11" fmla="*/ 6908165 w 6908165"/>
-                                    <a:gd name="csY11" fmla="*/ 6467176 h 8012430"/>
+                                    <a:gd name="csY11" fmla="*/ 7165250 h 8877300"/>
                                     <a:gd name="csX12" fmla="*/ 6908165 w 6908165"/>
-                                    <a:gd name="csY12" fmla="*/ 8012430 h 8012430"/>
+                                    <a:gd name="csY12" fmla="*/ 8877300 h 8877300"/>
                                     <a:gd name="csX13" fmla="*/ 5664695 w 6908165"/>
-                                    <a:gd name="csY13" fmla="*/ 8012430 h 8012430"/>
+                                    <a:gd name="csY13" fmla="*/ 8877300 h 8877300"/>
                                     <a:gd name="csX14" fmla="*/ 4213980 w 6908165"/>
-                                    <a:gd name="csY14" fmla="*/ 8012430 h 8012430"/>
+                                    <a:gd name="csY14" fmla="*/ 8877300 h 8877300"/>
                                     <a:gd name="csX15" fmla="*/ 2694184 w 6908165"/>
-                                    <a:gd name="csY15" fmla="*/ 8012430 h 8012430"/>
+                                    <a:gd name="csY15" fmla="*/ 8877300 h 8877300"/>
                                     <a:gd name="csX16" fmla="*/ 1174387 w 6908165"/>
-                                    <a:gd name="csY16" fmla="*/ 8012430 h 8012430"/>
+                                    <a:gd name="csY16" fmla="*/ 8877300 h 8877300"/>
                                     <a:gd name="csX17" fmla="*/ 0 w 6908165"/>
-                                    <a:gd name="csY17" fmla="*/ 8012430 h 8012430"/>
+                                    <a:gd name="csY17" fmla="*/ 8877300 h 8877300"/>
                                     <a:gd name="csX18" fmla="*/ 0 w 6908165"/>
-                                    <a:gd name="csY18" fmla="*/ 7108169 h 8012430"/>
+                                    <a:gd name="csY18" fmla="*/ 7875432 h 8877300"/>
                                     <a:gd name="csX19" fmla="*/ 0 w 6908165"/>
-                                    <a:gd name="csY19" fmla="*/ 6203910 h 8012430"/>
+                                    <a:gd name="csY19" fmla="*/ 6873566 h 8877300"/>
                                     <a:gd name="csX20" fmla="*/ 0 w 6908165"/>
-                                    <a:gd name="csY20" fmla="*/ 5219526 h 8012430"/>
+                                    <a:gd name="csY20" fmla="*/ 5782927 h 8877300"/>
                                     <a:gd name="csX21" fmla="*/ 0 w 6908165"/>
-                                    <a:gd name="csY21" fmla="*/ 3994769 h 8012430"/>
+                                    <a:gd name="csY21" fmla="*/ 4425969 h 8877300"/>
                                     <a:gd name="csX22" fmla="*/ 0 w 6908165"/>
-                                    <a:gd name="csY22" fmla="*/ 2850135 h 8012430"/>
+                                    <a:gd name="csY22" fmla="*/ 3157781 h 8877300"/>
                                     <a:gd name="csX23" fmla="*/ 0 w 6908165"/>
-                                    <a:gd name="csY23" fmla="*/ 1545253 h 8012430"/>
+                                    <a:gd name="csY23" fmla="*/ 1712049 h 8877300"/>
                                     <a:gd name="csX24" fmla="*/ 0 w 6908165"/>
-                                    <a:gd name="csY24" fmla="*/ 0 h 8012430"/>
+                                    <a:gd name="csY24" fmla="*/ 0 h 8877300"/>
                                     <a:gd name="csX0" fmla="*/ 0 w 6908165"/>
-                                    <a:gd name="csY0" fmla="*/ 0 h 8012430"/>
+                                    <a:gd name="csY0" fmla="*/ 0 h 8877300"/>
                                     <a:gd name="csX1" fmla="*/ 1243469 w 6908165"/>
-                                    <a:gd name="csY1" fmla="*/ 0 h 8012430"/>
+                                    <a:gd name="csY1" fmla="*/ 0 h 8877300"/>
                                     <a:gd name="csX2" fmla="*/ 2556020 w 6908165"/>
-                                    <a:gd name="csY2" fmla="*/ 0 h 8012430"/>
+                                    <a:gd name="csY2" fmla="*/ 0 h 8877300"/>
                                     <a:gd name="csX3" fmla="*/ 3868571 w 6908165"/>
-                                    <a:gd name="csY3" fmla="*/ 0 h 8012430"/>
+                                    <a:gd name="csY3" fmla="*/ 0 h 8877300"/>
                                     <a:gd name="csX4" fmla="*/ 5181123 w 6908165"/>
-                                    <a:gd name="csY4" fmla="*/ 0 h 8012430"/>
+                                    <a:gd name="csY4" fmla="*/ 0 h 8877300"/>
                                     <a:gd name="csX5" fmla="*/ 6908165 w 6908165"/>
-                                    <a:gd name="csY5" fmla="*/ 0 h 8012430"/>
+                                    <a:gd name="csY5" fmla="*/ 0 h 8877300"/>
                                     <a:gd name="csX6" fmla="*/ 6908165 w 6908165"/>
-                                    <a:gd name="csY6" fmla="*/ 984383 h 8012430"/>
+                                    <a:gd name="csY6" fmla="*/ 1090638 h 8877300"/>
                                     <a:gd name="csX7" fmla="*/ 6908165 w 6908165"/>
-                                    <a:gd name="csY7" fmla="*/ 1888644 h 8012430"/>
+                                    <a:gd name="csY7" fmla="*/ 2092506 h 8877300"/>
                                     <a:gd name="csX8" fmla="*/ 6908165 w 6908165"/>
-                                    <a:gd name="csY8" fmla="*/ 3193525 h 8012430"/>
+                                    <a:gd name="csY8" fmla="*/ 3538238 h 8877300"/>
                                     <a:gd name="csX9" fmla="*/ 6908165 w 6908165"/>
-                                    <a:gd name="csY9" fmla="*/ 4177909 h 8012430"/>
+                                    <a:gd name="csY9" fmla="*/ 4628877 h 8877300"/>
                                     <a:gd name="csX10" fmla="*/ 6908165 w 6908165"/>
-                                    <a:gd name="csY10" fmla="*/ 5082170 h 8012430"/>
+                                    <a:gd name="csY10" fmla="*/ 5630745 h 8877300"/>
                                     <a:gd name="csX11" fmla="*/ 6908165 w 6908165"/>
-                                    <a:gd name="csY11" fmla="*/ 6226802 h 8012430"/>
+                                    <a:gd name="csY11" fmla="*/ 6898930 h 8877300"/>
                                     <a:gd name="csX12" fmla="*/ 6908165 w 6908165"/>
-                                    <a:gd name="csY12" fmla="*/ 8012430 h 8012430"/>
+                                    <a:gd name="csY12" fmla="*/ 8877300 h 8877300"/>
                                     <a:gd name="csX13" fmla="*/ 5595613 w 6908165"/>
-                                    <a:gd name="csY13" fmla="*/ 8012430 h 8012430"/>
+                                    <a:gd name="csY13" fmla="*/ 8877300 h 8877300"/>
                                     <a:gd name="csX14" fmla="*/ 4283062 w 6908165"/>
-                                    <a:gd name="csY14" fmla="*/ 8012430 h 8012430"/>
+                                    <a:gd name="csY14" fmla="*/ 8877300 h 8877300"/>
                                     <a:gd name="csX15" fmla="*/ 2901428 w 6908165"/>
-                                    <a:gd name="csY15" fmla="*/ 8012430 h 8012430"/>
+                                    <a:gd name="csY15" fmla="*/ 8877300 h 8877300"/>
                                     <a:gd name="csX16" fmla="*/ 1381633 w 6908165"/>
-                                    <a:gd name="csY16" fmla="*/ 8012430 h 8012430"/>
+                                    <a:gd name="csY16" fmla="*/ 8877300 h 8877300"/>
                                     <a:gd name="csX17" fmla="*/ 0 w 6908165"/>
-                                    <a:gd name="csY17" fmla="*/ 8012430 h 8012430"/>
+                                    <a:gd name="csY17" fmla="*/ 8877300 h 8877300"/>
                                     <a:gd name="csX18" fmla="*/ 0 w 6908165"/>
-                                    <a:gd name="csY18" fmla="*/ 6947921 h 8012430"/>
+                                    <a:gd name="csY18" fmla="*/ 7697887 h 8877300"/>
                                     <a:gd name="csX19" fmla="*/ 0 w 6908165"/>
-                                    <a:gd name="csY19" fmla="*/ 6043661 h 8012430"/>
+                                    <a:gd name="csY19" fmla="*/ 6696020 h 8877300"/>
                                     <a:gd name="csX20" fmla="*/ 0 w 6908165"/>
-                                    <a:gd name="csY20" fmla="*/ 4899028 h 8012430"/>
+                                    <a:gd name="csY20" fmla="*/ 5427834 h 8877300"/>
                                     <a:gd name="csX21" fmla="*/ 0 w 6908165"/>
-                                    <a:gd name="csY21" fmla="*/ 3914644 h 8012430"/>
+                                    <a:gd name="csY21" fmla="*/ 4337195 h 8877300"/>
                                     <a:gd name="csX22" fmla="*/ 0 w 6908165"/>
-                                    <a:gd name="csY22" fmla="*/ 2930259 h 8012430"/>
+                                    <a:gd name="csY22" fmla="*/ 3246554 h 8877300"/>
                                     <a:gd name="csX23" fmla="*/ 0 w 6908165"/>
-                                    <a:gd name="csY23" fmla="*/ 1705502 h 8012430"/>
+                                    <a:gd name="csY23" fmla="*/ 1889596 h 8877300"/>
                                     <a:gd name="csX24" fmla="*/ 0 w 6908165"/>
-                                    <a:gd name="csY24" fmla="*/ 0 h 8012430"/>
+                                    <a:gd name="csY24" fmla="*/ 0 h 8877300"/>
                                   </a:gdLst>
                                   <a:ahLst/>
                                   <a:cxnLst>
@@ -629,380 +629,380 @@
                                   </a:cxnLst>
                                   <a:rect l="l" t="t" r="r" b="b"/>
                                   <a:pathLst>
-                                    <a:path w="6908165" h="8012430" fill="none" extrusionOk="0">
+                                    <a:path w="6908165" h="8877300" fill="none" extrusionOk="0">
                                       <a:moveTo>
                                         <a:pt x="0" y="0"/>
                                       </a:moveTo>
                                       <a:cubicBezTo>
-                                        <a:pt x="425015" y="31664"/>
-                                        <a:pt x="910814" y="50780"/>
+                                        <a:pt x="417376" y="38701"/>
+                                        <a:pt x="927599" y="24553"/>
                                         <a:pt x="1174387" y="0"/>
                                       </a:cubicBezTo>
                                       <a:cubicBezTo>
-                                        <a:pt x="1444360" y="28900"/>
-                                        <a:pt x="1913122" y="-35960"/>
+                                        <a:pt x="1463991" y="49353"/>
+                                        <a:pt x="1978548" y="-19749"/>
                                         <a:pt x="2417858" y="0"/>
                                       </a:cubicBezTo>
                                       <a:cubicBezTo>
-                                        <a:pt x="2863934" y="-13805"/>
-                                        <a:pt x="3420907" y="36750"/>
+                                        <a:pt x="2927323" y="34908"/>
+                                        <a:pt x="3421989" y="40485"/>
                                         <a:pt x="3799489" y="0"/>
                                       </a:cubicBezTo>
                                       <a:cubicBezTo>
-                                        <a:pt x="4265357" y="-71335"/>
-                                        <a:pt x="4652359" y="69098"/>
+                                        <a:pt x="4255690" y="-65606"/>
+                                        <a:pt x="4658694" y="32664"/>
                                         <a:pt x="5181123" y="0"/>
                                       </a:cubicBezTo>
                                       <a:cubicBezTo>
-                                        <a:pt x="5614618" y="54160"/>
-                                        <a:pt x="6048312" y="-29672"/>
+                                        <a:pt x="5623618" y="50905"/>
+                                        <a:pt x="6027731" y="-2969"/>
                                         <a:pt x="6908165" y="0"/>
                                       </a:cubicBezTo>
                                       <a:cubicBezTo>
-                                        <a:pt x="6935601" y="416211"/>
-                                        <a:pt x="6865947" y="618146"/>
-                                        <a:pt x="6908165" y="1144632"/>
+                                        <a:pt x="6921593" y="497681"/>
+                                        <a:pt x="6860181" y="681081"/>
+                                        <a:pt x="6908165" y="1268185"/>
                                       </a:cubicBezTo>
                                       <a:cubicBezTo>
-                                        <a:pt x="6940763" y="1668091"/>
-                                        <a:pt x="6851210" y="1759549"/>
-                                        <a:pt x="6908165" y="2129017"/>
+                                        <a:pt x="6930490" y="1858643"/>
+                                        <a:pt x="6850054" y="1949974"/>
+                                        <a:pt x="6908165" y="2358826"/>
                                       </a:cubicBezTo>
                                       <a:cubicBezTo>
-                                        <a:pt x="6913371" y="2522462"/>
-                                        <a:pt x="6883603" y="2843896"/>
-                                        <a:pt x="6908165" y="3033276"/>
+                                        <a:pt x="6945856" y="2781488"/>
+                                        <a:pt x="6882660" y="3151203"/>
+                                        <a:pt x="6908165" y="3360691"/>
                                       </a:cubicBezTo>
                                       <a:cubicBezTo>
-                                        <a:pt x="6930791" y="3220994"/>
-                                        <a:pt x="6868217" y="3703527"/>
-                                        <a:pt x="6908165" y="4017660"/>
+                                        <a:pt x="6965520" y="3490788"/>
+                                        <a:pt x="6892779" y="4030953"/>
+                                        <a:pt x="6908165" y="4451330"/>
                                       </a:cubicBezTo>
                                       <a:cubicBezTo>
-                                        <a:pt x="6965819" y="4412195"/>
-                                        <a:pt x="6905595" y="4667579"/>
-                                        <a:pt x="6908165" y="5162294"/>
+                                        <a:pt x="6969599" y="4888344"/>
+                                        <a:pt x="6869338" y="5145880"/>
+                                        <a:pt x="6908165" y="5719518"/>
                                       </a:cubicBezTo>
                                       <a:cubicBezTo>
-                                        <a:pt x="6953652" y="5690818"/>
-                                        <a:pt x="6895302" y="5993673"/>
-                                        <a:pt x="6908165" y="6467176"/>
+                                        <a:pt x="6958586" y="6329676"/>
+                                        <a:pt x="6902678" y="6622057"/>
+                                        <a:pt x="6908165" y="7165250"/>
                                       </a:cubicBezTo>
                                       <a:cubicBezTo>
-                                        <a:pt x="6801224" y="6936606"/>
-                                        <a:pt x="6917989" y="7591293"/>
-                                        <a:pt x="6908165" y="8012430"/>
+                                        <a:pt x="6868426" y="7725732"/>
+                                        <a:pt x="6944472" y="8325471"/>
+                                        <a:pt x="6908165" y="8877300"/>
                                       </a:cubicBezTo>
                                       <a:cubicBezTo>
-                                        <a:pt x="6449998" y="8039941"/>
-                                        <a:pt x="6216062" y="8048359"/>
-                                        <a:pt x="5664695" y="8012430"/>
+                                        <a:pt x="6446125" y="8904223"/>
+                                        <a:pt x="6206188" y="8916019"/>
+                                        <a:pt x="5664695" y="8877300"/>
                                       </a:cubicBezTo>
                                       <a:cubicBezTo>
-                                        <a:pt x="5191078" y="7992859"/>
-                                        <a:pt x="4504745" y="7940187"/>
-                                        <a:pt x="4213980" y="8012430"/>
+                                        <a:pt x="5209155" y="8860070"/>
+                                        <a:pt x="4509312" y="8809312"/>
+                                        <a:pt x="4213980" y="8877300"/>
                                       </a:cubicBezTo>
                                       <a:cubicBezTo>
-                                        <a:pt x="4033239" y="8055078"/>
-                                        <a:pt x="3366445" y="7940011"/>
-                                        <a:pt x="2694184" y="8012430"/>
+                                        <a:pt x="3944053" y="8922807"/>
+                                        <a:pt x="3331650" y="8846118"/>
+                                        <a:pt x="2694184" y="8877300"/>
                                       </a:cubicBezTo>
                                       <a:cubicBezTo>
-                                        <a:pt x="2045216" y="8017388"/>
-                                        <a:pt x="1721008" y="7987419"/>
-                                        <a:pt x="1174387" y="8012430"/>
+                                        <a:pt x="2018071" y="8880284"/>
+                                        <a:pt x="1763535" y="8845434"/>
+                                        <a:pt x="1174387" y="8877300"/>
                                       </a:cubicBezTo>
                                       <a:cubicBezTo>
-                                        <a:pt x="547736" y="8042557"/>
-                                        <a:pt x="498596" y="7992752"/>
-                                        <a:pt x="0" y="8012430"/>
+                                        <a:pt x="544357" y="8910592"/>
+                                        <a:pt x="508027" y="8852981"/>
+                                        <a:pt x="0" y="8877300"/>
                                       </a:cubicBezTo>
                                       <a:cubicBezTo>
-                                        <a:pt x="31714" y="7728767"/>
-                                        <a:pt x="-80724" y="7550159"/>
-                                        <a:pt x="0" y="7108169"/>
+                                        <a:pt x="20441" y="8555628"/>
+                                        <a:pt x="-82122" y="8363223"/>
+                                        <a:pt x="0" y="7875432"/>
                                       </a:cubicBezTo>
                                       <a:cubicBezTo>
-                                        <a:pt x="14180" y="6721203"/>
-                                        <a:pt x="27765" y="6479282"/>
-                                        <a:pt x="0" y="6203910"/>
+                                        <a:pt x="17385" y="7442225"/>
+                                        <a:pt x="47407" y="7204695"/>
+                                        <a:pt x="0" y="6873566"/>
                                       </a:cubicBezTo>
                                       <a:cubicBezTo>
-                                        <a:pt x="16286" y="5970358"/>
-                                        <a:pt x="-30504" y="5515124"/>
-                                        <a:pt x="0" y="5219526"/>
+                                        <a:pt x="27796" y="6619831"/>
+                                        <a:pt x="3559" y="6110827"/>
+                                        <a:pt x="0" y="5782927"/>
                                       </a:cubicBezTo>
                                       <a:cubicBezTo>
-                                        <a:pt x="121714" y="5001835"/>
-                                        <a:pt x="-55691" y="4488989"/>
-                                        <a:pt x="0" y="3994769"/>
+                                        <a:pt x="132389" y="5545894"/>
+                                        <a:pt x="-56398" y="4964986"/>
+                                        <a:pt x="0" y="4425969"/>
                                       </a:cubicBezTo>
                                       <a:cubicBezTo>
-                                        <a:pt x="12760" y="3556379"/>
-                                        <a:pt x="-8067" y="3108508"/>
-                                        <a:pt x="0" y="2850135"/>
+                                        <a:pt x="3528" y="3941420"/>
+                                        <a:pt x="-17913" y="3430743"/>
+                                        <a:pt x="0" y="3157781"/>
                                       </a:cubicBezTo>
                                       <a:cubicBezTo>
-                                        <a:pt x="-27270" y="2570005"/>
-                                        <a:pt x="-77593" y="2064539"/>
-                                        <a:pt x="0" y="1545253"/>
+                                        <a:pt x="-10756" y="2864503"/>
+                                        <a:pt x="-68607" y="2353012"/>
+                                        <a:pt x="0" y="1712049"/>
                                       </a:cubicBezTo>
                                       <a:cubicBezTo>
-                                        <a:pt x="66794" y="877272"/>
-                                        <a:pt x="109795" y="405012"/>
+                                        <a:pt x="70063" y="923181"/>
+                                        <a:pt x="97738" y="453008"/>
                                         <a:pt x="0" y="0"/>
                                       </a:cubicBezTo>
                                       <a:close/>
                                     </a:path>
-                                    <a:path w="6908165" h="8012430" stroke="0" extrusionOk="0">
+                                    <a:path w="6908165" h="8877300" stroke="0" extrusionOk="0">
                                       <a:moveTo>
                                         <a:pt x="0" y="0"/>
                                       </a:moveTo>
                                       <a:cubicBezTo>
-                                        <a:pt x="609631" y="-15934"/>
-                                        <a:pt x="705175" y="32553"/>
+                                        <a:pt x="608266" y="-17516"/>
+                                        <a:pt x="708404" y="31897"/>
                                         <a:pt x="1243469" y="0"/>
                                       </a:cubicBezTo>
                                       <a:cubicBezTo>
-                                        <a:pt x="1752974" y="58091"/>
-                                        <a:pt x="2195723" y="75854"/>
+                                        <a:pt x="1771614" y="-12670"/>
+                                        <a:pt x="2168742" y="50433"/>
                                         <a:pt x="2556020" y="0"/>
                                       </a:cubicBezTo>
                                       <a:cubicBezTo>
-                                        <a:pt x="3038090" y="8161"/>
-                                        <a:pt x="3310303" y="-89003"/>
+                                        <a:pt x="2970851" y="-27285"/>
+                                        <a:pt x="3332951" y="-24261"/>
                                         <a:pt x="3868571" y="0"/>
                                       </a:cubicBezTo>
                                       <a:cubicBezTo>
-                                        <a:pt x="4406821" y="27689"/>
-                                        <a:pt x="4681844" y="53185"/>
+                                        <a:pt x="4403688" y="21331"/>
+                                        <a:pt x="4679470" y="35144"/>
                                         <a:pt x="5181123" y="0"/>
                                       </a:cubicBezTo>
                                       <a:cubicBezTo>
-                                        <a:pt x="5646125" y="-37191"/>
-                                        <a:pt x="6188448" y="-38608"/>
+                                        <a:pt x="5665042" y="-27910"/>
+                                        <a:pt x="6248108" y="-32077"/>
                                         <a:pt x="6908165" y="0"/>
                                       </a:cubicBezTo>
                                       <a:cubicBezTo>
-                                        <a:pt x="6853920" y="422776"/>
-                                        <a:pt x="6862243" y="510638"/>
-                                        <a:pt x="6908165" y="984383"/>
+                                        <a:pt x="6852055" y="469554"/>
+                                        <a:pt x="6857562" y="567781"/>
+                                        <a:pt x="6908165" y="1090638"/>
                                       </a:cubicBezTo>
                                       <a:cubicBezTo>
-                                        <a:pt x="6931284" y="1453944"/>
-                                        <a:pt x="6898197" y="1683216"/>
-                                        <a:pt x="6908165" y="1888644"/>
+                                        <a:pt x="6927475" y="1610246"/>
+                                        <a:pt x="6890358" y="1867107"/>
+                                        <a:pt x="6908165" y="2092506"/>
                                       </a:cubicBezTo>
                                       <a:cubicBezTo>
-                                        <a:pt x="6925999" y="2105862"/>
-                                        <a:pt x="6916486" y="2621507"/>
-                                        <a:pt x="6908165" y="3193525"/>
+                                        <a:pt x="6923877" y="2335101"/>
+                                        <a:pt x="6904414" y="2899108"/>
+                                        <a:pt x="6908165" y="3538238"/>
                                       </a:cubicBezTo>
                                       <a:cubicBezTo>
-                                        <a:pt x="6932613" y="3787137"/>
-                                        <a:pt x="6899535" y="3872183"/>
-                                        <a:pt x="6908165" y="4177909"/>
+                                        <a:pt x="6929521" y="4195967"/>
+                                        <a:pt x="6903116" y="4301343"/>
+                                        <a:pt x="6908165" y="4628877"/>
                                       </a:cubicBezTo>
                                       <a:cubicBezTo>
-                                        <a:pt x="6885414" y="4489990"/>
-                                        <a:pt x="6940676" y="4877488"/>
-                                        <a:pt x="6908165" y="5082170"/>
+                                        <a:pt x="6890458" y="4967269"/>
+                                        <a:pt x="6926162" y="5393466"/>
+                                        <a:pt x="6908165" y="5630745"/>
                                       </a:cubicBezTo>
                                       <a:cubicBezTo>
-                                        <a:pt x="6935251" y="5331001"/>
-                                        <a:pt x="6900317" y="5710736"/>
-                                        <a:pt x="6908165" y="6226802"/>
+                                        <a:pt x="6884887" y="5861408"/>
+                                        <a:pt x="6905850" y="6328344"/>
+                                        <a:pt x="6908165" y="6898930"/>
                                       </a:cubicBezTo>
                                       <a:cubicBezTo>
-                                        <a:pt x="6964600" y="6767877"/>
-                                        <a:pt x="6819121" y="7220888"/>
-                                        <a:pt x="6908165" y="8012430"/>
+                                        <a:pt x="7016789" y="7483876"/>
+                                        <a:pt x="6864304" y="7972210"/>
+                                        <a:pt x="6908165" y="8877300"/>
                                       </a:cubicBezTo>
                                       <a:cubicBezTo>
-                                        <a:pt x="6314060" y="8043665"/>
-                                        <a:pt x="5885075" y="8047157"/>
-                                        <a:pt x="5595613" y="8012430"/>
+                                        <a:pt x="6294547" y="8915000"/>
+                                        <a:pt x="5882441" y="8910904"/>
+                                        <a:pt x="5595613" y="8877300"/>
                                       </a:cubicBezTo>
                                       <a:cubicBezTo>
-                                        <a:pt x="5259994" y="7969510"/>
-                                        <a:pt x="4951218" y="8057180"/>
-                                        <a:pt x="4283062" y="8012430"/>
+                                        <a:pt x="5222369" y="8829764"/>
+                                        <a:pt x="4940306" y="8922893"/>
+                                        <a:pt x="4283062" y="8877300"/>
                                       </a:cubicBezTo>
                                       <a:cubicBezTo>
-                                        <a:pt x="3708354" y="7972521"/>
-                                        <a:pt x="3230511" y="7983601"/>
-                                        <a:pt x="2901428" y="8012430"/>
+                                        <a:pt x="3744572" y="8804662"/>
+                                        <a:pt x="3244416" y="8856383"/>
+                                        <a:pt x="2901428" y="8877300"/>
                                       </a:cubicBezTo>
                                       <a:cubicBezTo>
-                                        <a:pt x="2601012" y="8036254"/>
-                                        <a:pt x="1948597" y="8006923"/>
-                                        <a:pt x="1381633" y="8012430"/>
+                                        <a:pt x="2685016" y="8918166"/>
+                                        <a:pt x="1877072" y="8911054"/>
+                                        <a:pt x="1381633" y="8877300"/>
                                       </a:cubicBezTo>
                                       <a:cubicBezTo>
-                                        <a:pt x="750915" y="8051621"/>
-                                        <a:pt x="541536" y="7964602"/>
-                                        <a:pt x="0" y="8012430"/>
+                                        <a:pt x="751641" y="8919589"/>
+                                        <a:pt x="550146" y="8836272"/>
+                                        <a:pt x="0" y="8877300"/>
                                       </a:cubicBezTo>
                                       <a:cubicBezTo>
-                                        <a:pt x="-16098" y="7509351"/>
-                                        <a:pt x="-9920" y="7315099"/>
-                                        <a:pt x="0" y="6947921"/>
+                                        <a:pt x="-11613" y="8318129"/>
+                                        <a:pt x="-20324" y="8074996"/>
+                                        <a:pt x="0" y="7697887"/>
                                       </a:cubicBezTo>
                                       <a:cubicBezTo>
-                                        <a:pt x="2041" y="6603688"/>
-                                        <a:pt x="13155" y="6328038"/>
-                                        <a:pt x="0" y="6043661"/>
+                                        <a:pt x="91" y="7325835"/>
+                                        <a:pt x="44681" y="6997332"/>
+                                        <a:pt x="0" y="6696020"/>
                                       </a:cubicBezTo>
                                       <a:cubicBezTo>
-                                        <a:pt x="-118409" y="5803149"/>
-                                        <a:pt x="-103085" y="5411033"/>
-                                        <a:pt x="0" y="4899028"/>
+                                        <a:pt x="-155503" y="6442806"/>
+                                        <a:pt x="-101355" y="5986051"/>
+                                        <a:pt x="0" y="5427834"/>
                                       </a:cubicBezTo>
                                       <a:cubicBezTo>
-                                        <a:pt x="75864" y="4434169"/>
-                                        <a:pt x="46572" y="4391075"/>
-                                        <a:pt x="0" y="3914644"/>
+                                        <a:pt x="75158" y="4910060"/>
+                                        <a:pt x="47053" y="4867622"/>
+                                        <a:pt x="0" y="4337195"/>
                                       </a:cubicBezTo>
                                       <a:cubicBezTo>
-                                        <a:pt x="-24621" y="3452150"/>
-                                        <a:pt x="-58643" y="3263289"/>
-                                        <a:pt x="0" y="2930259"/>
+                                        <a:pt x="-38422" y="3810139"/>
+                                        <a:pt x="-76743" y="3609093"/>
+                                        <a:pt x="0" y="3246554"/>
                                       </a:cubicBezTo>
                                       <a:cubicBezTo>
-                                        <a:pt x="63210" y="2570962"/>
-                                        <a:pt x="-37849" y="1996299"/>
-                                        <a:pt x="0" y="1705502"/>
+                                        <a:pt x="83905" y="2836391"/>
+                                        <a:pt x="-35020" y="2215013"/>
+                                        <a:pt x="0" y="1889596"/>
                                       </a:cubicBezTo>
                                       <a:cubicBezTo>
-                                        <a:pt x="20515" y="1436640"/>
-                                        <a:pt x="-8130" y="580601"/>
+                                        <a:pt x="28490" y="1585184"/>
+                                        <a:pt x="-49419" y="686889"/>
                                         <a:pt x="0" y="0"/>
                                       </a:cubicBezTo>
                                       <a:close/>
                                     </a:path>
-                                    <a:path w="6908165" h="8012430" fill="none" stroke="0" extrusionOk="0">
+                                    <a:path w="6908165" h="8877300" fill="none" stroke="0" extrusionOk="0">
                                       <a:moveTo>
                                         <a:pt x="0" y="0"/>
                                       </a:moveTo>
                                       <a:cubicBezTo>
-                                        <a:pt x="394841" y="24936"/>
-                                        <a:pt x="928646" y="23980"/>
+                                        <a:pt x="373705" y="152"/>
+                                        <a:pt x="930838" y="20785"/>
                                         <a:pt x="1174387" y="0"/>
                                       </a:cubicBezTo>
                                       <a:cubicBezTo>
-                                        <a:pt x="1453009" y="-115439"/>
-                                        <a:pt x="1875315" y="23588"/>
+                                        <a:pt x="1450037" y="-108586"/>
+                                        <a:pt x="1882451" y="-16380"/>
                                         <a:pt x="2417858" y="0"/>
                                       </a:cubicBezTo>
                                       <a:cubicBezTo>
-                                        <a:pt x="3027701" y="41017"/>
-                                        <a:pt x="3357246" y="48896"/>
+                                        <a:pt x="3010234" y="46312"/>
+                                        <a:pt x="3318955" y="91225"/>
                                         <a:pt x="3799489" y="0"/>
                                       </a:cubicBezTo>
                                       <a:cubicBezTo>
-                                        <a:pt x="4186229" y="-68923"/>
-                                        <a:pt x="4651648" y="-72162"/>
+                                        <a:pt x="4188822" y="-70381"/>
+                                        <a:pt x="4659168" y="-44714"/>
                                         <a:pt x="5181123" y="0"/>
                                       </a:cubicBezTo>
                                       <a:cubicBezTo>
-                                        <a:pt x="5641582" y="-26225"/>
-                                        <a:pt x="5999167" y="-15830"/>
+                                        <a:pt x="5633232" y="-30930"/>
+                                        <a:pt x="6014519" y="-29664"/>
                                         <a:pt x="6908165" y="0"/>
                                       </a:cubicBezTo>
                                       <a:cubicBezTo>
-                                        <a:pt x="6923559" y="467152"/>
-                                        <a:pt x="6841508" y="624858"/>
-                                        <a:pt x="6908165" y="1144632"/>
+                                        <a:pt x="6932743" y="546551"/>
+                                        <a:pt x="6846195" y="691998"/>
+                                        <a:pt x="6908165" y="1268185"/>
                                       </a:cubicBezTo>
                                       <a:cubicBezTo>
-                                        <a:pt x="6932318" y="1681155"/>
-                                        <a:pt x="6874079" y="1749330"/>
-                                        <a:pt x="6908165" y="2129017"/>
+                                        <a:pt x="6929054" y="1865637"/>
+                                        <a:pt x="6878508" y="1937787"/>
+                                        <a:pt x="6908165" y="2358826"/>
                                       </a:cubicBezTo>
                                       <a:cubicBezTo>
-                                        <a:pt x="6962015" y="2520666"/>
-                                        <a:pt x="6892811" y="2824207"/>
-                                        <a:pt x="6908165" y="3033276"/>
+                                        <a:pt x="6965595" y="2804914"/>
+                                        <a:pt x="6893155" y="3128887"/>
+                                        <a:pt x="6908165" y="3360691"/>
                                       </a:cubicBezTo>
                                       <a:cubicBezTo>
-                                        <a:pt x="6912226" y="3272537"/>
-                                        <a:pt x="6904201" y="3614216"/>
-                                        <a:pt x="6908165" y="4017660"/>
+                                        <a:pt x="6916639" y="3608355"/>
+                                        <a:pt x="6915796" y="3983417"/>
+                                        <a:pt x="6908165" y="4451330"/>
                                       </a:cubicBezTo>
                                       <a:cubicBezTo>
-                                        <a:pt x="6951184" y="4426040"/>
-                                        <a:pt x="6851454" y="4637327"/>
-                                        <a:pt x="6908165" y="5162294"/>
+                                        <a:pt x="6929273" y="4889840"/>
+                                        <a:pt x="6803848" y="5122246"/>
+                                        <a:pt x="6908165" y="5719518"/>
                                       </a:cubicBezTo>
                                       <a:cubicBezTo>
-                                        <a:pt x="6969408" y="5746110"/>
-                                        <a:pt x="6920251" y="5937735"/>
-                                        <a:pt x="6908165" y="6467176"/>
+                                        <a:pt x="6967878" y="6353944"/>
+                                        <a:pt x="6920707" y="6566503"/>
+                                        <a:pt x="6908165" y="7165250"/>
                                       </a:cubicBezTo>
                                       <a:cubicBezTo>
-                                        <a:pt x="6883190" y="6989486"/>
-                                        <a:pt x="6977757" y="7484943"/>
-                                        <a:pt x="6908165" y="8012430"/>
+                                        <a:pt x="6856925" y="7750044"/>
+                                        <a:pt x="6983291" y="8291364"/>
+                                        <a:pt x="6908165" y="8877300"/>
                                       </a:cubicBezTo>
                                       <a:cubicBezTo>
-                                        <a:pt x="6404132" y="8039213"/>
-                                        <a:pt x="6170341" y="8022029"/>
-                                        <a:pt x="5664695" y="8012430"/>
+                                        <a:pt x="6403827" y="8903825"/>
+                                        <a:pt x="6175875" y="8904539"/>
+                                        <a:pt x="5664695" y="8877300"/>
                                       </a:cubicBezTo>
                                       <a:cubicBezTo>
-                                        <a:pt x="5153138" y="8022179"/>
-                                        <a:pt x="4558573" y="8010454"/>
-                                        <a:pt x="4213980" y="8012430"/>
+                                        <a:pt x="5153880" y="8893067"/>
+                                        <a:pt x="4569751" y="8882584"/>
+                                        <a:pt x="4213980" y="8877300"/>
                                       </a:cubicBezTo>
                                       <a:cubicBezTo>
-                                        <a:pt x="3877458" y="8174913"/>
-                                        <a:pt x="3386807" y="8036876"/>
-                                        <a:pt x="2694184" y="8012430"/>
+                                        <a:pt x="3899491" y="8951312"/>
+                                        <a:pt x="3350117" y="8884634"/>
+                                        <a:pt x="2694184" y="8877300"/>
                                       </a:cubicBezTo>
                                       <a:cubicBezTo>
-                                        <a:pt x="2062729" y="8002538"/>
-                                        <a:pt x="1819608" y="7952600"/>
-                                        <a:pt x="1174387" y="8012430"/>
+                                        <a:pt x="2051319" y="8851665"/>
+                                        <a:pt x="1828282" y="8805976"/>
+                                        <a:pt x="1174387" y="8877300"/>
                                       </a:cubicBezTo>
                                       <a:cubicBezTo>
-                                        <a:pt x="564065" y="8032714"/>
-                                        <a:pt x="503876" y="7982429"/>
-                                        <a:pt x="0" y="8012430"/>
+                                        <a:pt x="562814" y="8904152"/>
+                                        <a:pt x="503073" y="8844302"/>
+                                        <a:pt x="0" y="8877300"/>
                                       </a:cubicBezTo>
                                       <a:cubicBezTo>
-                                        <a:pt x="-5929" y="7744651"/>
-                                        <a:pt x="-30101" y="7484936"/>
-                                        <a:pt x="0" y="7108169"/>
+                                        <a:pt x="-12704" y="8590766"/>
+                                        <a:pt x="-24305" y="8287517"/>
+                                        <a:pt x="0" y="7875432"/>
                                       </a:cubicBezTo>
                                       <a:cubicBezTo>
-                                        <a:pt x="99481" y="6674887"/>
-                                        <a:pt x="-20467" y="6407175"/>
-                                        <a:pt x="0" y="6203910"/>
+                                        <a:pt x="66842" y="7413723"/>
+                                        <a:pt x="-3156" y="7129746"/>
+                                        <a:pt x="0" y="6873566"/>
                                       </a:cubicBezTo>
                                       <a:cubicBezTo>
-                                        <a:pt x="-28967" y="5942656"/>
-                                        <a:pt x="-48816" y="5510671"/>
-                                        <a:pt x="0" y="5219526"/>
+                                        <a:pt x="-26919" y="6586856"/>
+                                        <a:pt x="-45258" y="6103780"/>
+                                        <a:pt x="0" y="5782927"/>
                                       </a:cubicBezTo>
                                       <a:cubicBezTo>
-                                        <a:pt x="75717" y="4933509"/>
-                                        <a:pt x="-53614" y="4528294"/>
-                                        <a:pt x="0" y="3994769"/>
+                                        <a:pt x="83139" y="5468457"/>
+                                        <a:pt x="-56180" y="4985658"/>
+                                        <a:pt x="0" y="4425969"/>
                                       </a:cubicBezTo>
                                       <a:cubicBezTo>
-                                        <a:pt x="33986" y="3498342"/>
-                                        <a:pt x="10003" y="3134616"/>
-                                        <a:pt x="0" y="2850135"/>
+                                        <a:pt x="25971" y="3868572"/>
+                                        <a:pt x="2269" y="3458096"/>
+                                        <a:pt x="0" y="3157781"/>
                                       </a:cubicBezTo>
                                       <a:cubicBezTo>
-                                        <a:pt x="-32805" y="2560265"/>
-                                        <a:pt x="-31349" y="2183935"/>
-                                        <a:pt x="0" y="1545253"/>
+                                        <a:pt x="-69479" y="2809807"/>
+                                        <a:pt x="-31342" y="2416423"/>
+                                        <a:pt x="0" y="1712049"/>
                                       </a:cubicBezTo>
                                       <a:cubicBezTo>
-                                        <a:pt x="-11601" y="887986"/>
-                                        <a:pt x="45184" y="402298"/>
+                                        <a:pt x="14170" y="1005881"/>
+                                        <a:pt x="52968" y="414495"/>
                                         <a:pt x="0" y="0"/>
                                       </a:cubicBezTo>
                                       <a:close/>
@@ -1066,8 +1066,8 @@
                               <w:pStyle w:val="5E-STATBLOCKTITLE"/>
                               <w:spacing w:before="20" w:line="230" w:lineRule="exact"/>
                               <w:rPr>
-                                <w:sz w:val="28"/>
-                                <w:szCs w:val="28"/>
+                                <w:sz w:val="29"/>
+                                <w:szCs w:val="29"/>
                                 <w14:shadow w14:blurRad="76200" w14:dist="25400" w14:dir="5400000" w14:sx="0" w14:sy="0" w14:kx="0" w14:ky="0" w14:algn="ctr">
                                   <w14:srgbClr w14:val="000000">
                                     <w14:alpha w14:val="50000"/>
@@ -1077,15 +1077,39 @@
                             </w:pPr>
                             <w:r>
                               <w:rPr>
-                                <w:sz w:val="28"/>
-                                <w:szCs w:val="28"/>
+                                <w:sz w:val="29"/>
+                                <w:szCs w:val="29"/>
                                 <w14:shadow w14:blurRad="76200" w14:dist="25400" w14:dir="5400000" w14:sx="0" w14:sy="0" w14:kx="0" w14:ky="0" w14:algn="ctr">
                                   <w14:srgbClr w14:val="000000">
                                     <w14:alpha w14:val="50000"/>
                                   </w14:srgbClr>
                                 </w14:shadow>
                               </w:rPr>
-                              <w:t>Dodge (Desperate Defense)</w:t>
+                              <w:t xml:space="preserve">Dodge </w:t>
+                            </w:r>
+                            <w:r>
+                              <w:rPr>
+                                <w:sz w:val="29"/>
+                                <w:szCs w:val="29"/>
+                                <w14:shadow w14:blurRad="76200" w14:dist="25400" w14:dir="5400000" w14:sx="0" w14:sy="0" w14:kx="0" w14:ky="0" w14:algn="ctr">
+                                  <w14:srgbClr w14:val="000000">
+                                    <w14:alpha w14:val="50000"/>
+                                  </w14:srgbClr>
+                                </w14:shadow>
+                              </w:rPr>
+                              <w:t>(Reaction</w:t>
+                            </w:r>
+                            <w:r>
+                              <w:rPr>
+                                <w:sz w:val="29"/>
+                                <w:szCs w:val="29"/>
+                                <w14:shadow w14:blurRad="76200" w14:dist="25400" w14:dir="5400000" w14:sx="0" w14:sy="0" w14:kx="0" w14:ky="0" w14:algn="ctr">
+                                  <w14:srgbClr w14:val="000000">
+                                    <w14:alpha w14:val="50000"/>
+                                  </w14:srgbClr>
+                                </w14:shadow>
+                              </w:rPr>
+                              <w:t>)</w:t>
                             </w:r>
                           </w:p>
                           <w:p>
@@ -1159,7 +1183,28 @@
                                 <w:sz w:val="18"/>
                                 <w:szCs w:val="18"/>
                               </w:rPr>
-                              <w:t>You are hit by an attack</w:t>
+                              <w:t xml:space="preserve">You are </w:t>
+                            </w:r>
+                            <w:r>
+                              <w:rPr>
+                                <w:sz w:val="18"/>
+                                <w:szCs w:val="18"/>
+                              </w:rPr>
+                              <w:t>targeted</w:t>
+                            </w:r>
+                            <w:r>
+                              <w:rPr>
+                                <w:sz w:val="18"/>
+                                <w:szCs w:val="18"/>
+                              </w:rPr>
+                              <w:t xml:space="preserve"> by an attack</w:t>
+                            </w:r>
+                            <w:r>
+                              <w:rPr>
+                                <w:sz w:val="18"/>
+                                <w:szCs w:val="18"/>
+                              </w:rPr>
+                              <w:t xml:space="preserve"> or spell*</w:t>
                             </w:r>
                           </w:p>
                           <w:p>
@@ -1209,7 +1254,21 @@
                                 <w:szCs w:val="18"/>
                               </w:rPr>
                               <w:br/>
-                              <w:t>When a creature is hit by an attack, it must choose whether to resolve the attack normally against its Armor Class or attempt a Dodge. If a Dodge is chosen, Armor Class does not apply to that attack.</w:t>
+                              <w:t xml:space="preserve">When a creature is </w:t>
+                            </w:r>
+                            <w:r>
+                              <w:rPr>
+                                <w:sz w:val="18"/>
+                                <w:szCs w:val="18"/>
+                              </w:rPr>
+                              <w:t>targeted</w:t>
+                            </w:r>
+                            <w:r>
+                              <w:rPr>
+                                <w:sz w:val="18"/>
+                                <w:szCs w:val="18"/>
+                              </w:rPr>
+                              <w:t xml:space="preserve"> by an attack, it must choose whether to resolve the attack normally against its Armor Class or attempt a Dodge. If a Dodge is chosen, Armor Class does not apply to that attack.</w:t>
                             </w:r>
                           </w:p>
                           <w:p>
@@ -1225,7 +1284,168 @@
                                 <w:sz w:val="18"/>
                                 <w:szCs w:val="18"/>
                               </w:rPr>
-                              <w:t>Rarely, specific effects may force or prevent Dodging; such effects state this explicitly.</w:t>
+                              <w:t>Rarely, specific effects may force or prevent</w:t>
+                            </w:r>
+                            <w:r>
+                              <w:rPr>
+                                <w:sz w:val="18"/>
+                                <w:szCs w:val="18"/>
+                              </w:rPr>
+                              <w:t>, or increase access to</w:t>
+                            </w:r>
+                            <w:r>
+                              <w:rPr>
+                                <w:sz w:val="18"/>
+                                <w:szCs w:val="18"/>
+                              </w:rPr>
+                              <w:t xml:space="preserve"> Dodging; such effects state this explicitly.</w:t>
+                            </w:r>
+                          </w:p>
+                          <w:p>
+                            <w:pPr>
+                              <w:pStyle w:val="5E-STATBLOCKBODYPARA1"/>
+                              <w:rPr>
+                                <w:b/>
+                                <w:bCs/>
+                                <w:sz w:val="18"/>
+                                <w:szCs w:val="18"/>
+                              </w:rPr>
+                            </w:pPr>
+                            <w:r>
+                              <w:rPr>
+                                <w:b/>
+                                <w:bCs/>
+                                <w:sz w:val="18"/>
+                                <w:szCs w:val="18"/>
+                              </w:rPr>
+                              <w:t>Directional Effects</w:t>
+                            </w:r>
+                            <w:r>
+                              <w:rPr>
+                                <w:b/>
+                                <w:bCs/>
+                                <w:sz w:val="18"/>
+                                <w:szCs w:val="18"/>
+                              </w:rPr>
+                              <w:t xml:space="preserve"> (Spells and ranged attacks)</w:t>
+                            </w:r>
+                          </w:p>
+                          <w:p>
+                            <w:pPr>
+                              <w:pStyle w:val="5E-STATBLOCKBODYPARA1"/>
+                              <w:rPr>
+                                <w:sz w:val="18"/>
+                                <w:szCs w:val="18"/>
+                              </w:rPr>
+                            </w:pPr>
+                            <w:r>
+                              <w:rPr>
+                                <w:sz w:val="18"/>
+                                <w:szCs w:val="18"/>
+                              </w:rPr>
+                              <w:t xml:space="preserve">If an effect </w:t>
+                            </w:r>
+                            <w:r>
+                              <w:rPr>
+                                <w:sz w:val="18"/>
+                                <w:szCs w:val="18"/>
+                              </w:rPr>
+                              <w:t>or spell</w:t>
+                            </w:r>
+                            <w:r>
+                              <w:rPr>
+                                <w:sz w:val="18"/>
+                                <w:szCs w:val="18"/>
+                              </w:rPr>
+                              <w:t xml:space="preserve"> </w:t>
+                            </w:r>
+                            <w:r>
+                              <w:rPr>
+                                <w:sz w:val="18"/>
+                                <w:szCs w:val="18"/>
+                              </w:rPr>
+                              <w:t xml:space="preserve">comes from a specific direction, rather than filling the space </w:t>
+                            </w:r>
+                            <w:r>
+                              <w:rPr>
+                                <w:sz w:val="18"/>
+                                <w:szCs w:val="18"/>
+                              </w:rPr>
+                              <w:t xml:space="preserve">the entity is </w:t>
+                            </w:r>
+                            <w:r>
+                              <w:rPr>
+                                <w:sz w:val="18"/>
+                                <w:szCs w:val="18"/>
+                              </w:rPr>
+                              <w:t xml:space="preserve"> in, and </w:t>
+                            </w:r>
+                            <w:r>
+                              <w:rPr>
+                                <w:sz w:val="18"/>
+                                <w:szCs w:val="18"/>
+                              </w:rPr>
+                              <w:t>the entity</w:t>
+                            </w:r>
+                            <w:r>
+                              <w:rPr>
+                                <w:sz w:val="18"/>
+                                <w:szCs w:val="18"/>
+                              </w:rPr>
+                              <w:t xml:space="preserve"> could realistically step out of the way, </w:t>
+                            </w:r>
+                            <w:r>
+                              <w:rPr>
+                                <w:sz w:val="18"/>
+                                <w:szCs w:val="18"/>
+                              </w:rPr>
+                              <w:t>the entity</w:t>
+                            </w:r>
+                            <w:r>
+                              <w:rPr>
+                                <w:sz w:val="18"/>
+                                <w:szCs w:val="18"/>
+                              </w:rPr>
+                              <w:t xml:space="preserve"> can use Dodge instead of rolling a saving throw.</w:t>
+                            </w:r>
+                          </w:p>
+                          <w:p>
+                            <w:pPr>
+                              <w:pStyle w:val="5E-STATBLOCKBODYPARA1"/>
+                              <w:rPr>
+                                <w:sz w:val="18"/>
+                                <w:szCs w:val="18"/>
+                              </w:rPr>
+                            </w:pPr>
+                            <w:r>
+                              <w:rPr>
+                                <w:sz w:val="18"/>
+                                <w:szCs w:val="18"/>
+                              </w:rPr>
+                              <w:t>Effects that fill an area, emanate outward, or originate within the creature’s space cannot be Dodged and must be resolved using the normal saving throw.</w:t>
+                            </w:r>
+                          </w:p>
+                          <w:p>
+                            <w:pPr>
+                              <w:pStyle w:val="5E-STATBLOCKBODYPARA1"/>
+                              <w:rPr>
+                                <w:sz w:val="18"/>
+                                <w:szCs w:val="18"/>
+                              </w:rPr>
+                            </w:pPr>
+                            <w:r>
+                              <w:rPr>
+                                <w:sz w:val="18"/>
+                                <w:szCs w:val="18"/>
+                              </w:rPr>
+                              <w:t>The DM is the final arbiter of whether an effect is directional or space-filling</w:t>
+                            </w:r>
+                            <w:r>
+                              <w:rPr>
+                                <w:sz w:val="18"/>
+                                <w:szCs w:val="18"/>
+                              </w:rPr>
+                              <w:t>, or can be Dodged against.</w:t>
                             </w:r>
                           </w:p>
                           <w:p>
@@ -1442,6 +1662,13 @@
                               </w:rPr>
                               <w:t xml:space="preserve"> The attack deals no damage, and the defender may immediately make one attack of opportunity against the attacker.</w:t>
                             </w:r>
+                            <w:r>
+                              <w:rPr>
+                                <w:sz w:val="18"/>
+                                <w:szCs w:val="18"/>
+                              </w:rPr>
+                              <w:t xml:space="preserve"> This is only accomplished with a natural 20.</w:t>
+                            </w:r>
                           </w:p>
                           <w:p>
                             <w:pPr>
@@ -1490,7 +1717,7 @@
                                 <w:sz w:val="19"/>
                                 <w:szCs w:val="19"/>
                               </w:rPr>
-                              <w:t xml:space="preserve"> toward failure.</w:t>
+                              <w:t>toward failure.</w:t>
                             </w:r>
                           </w:p>
                           <w:tbl>
@@ -1848,7 +2075,21 @@
                                         </w14:srgbClr>
                                       </w14:shadow>
                                     </w:rPr>
-                                    <w:t>1–5</w:t>
+                                    <w:t>1–</w:t>
+                                  </w:r>
+                                  <w:r>
+                                    <w:rPr>
+                                      <w:b/>
+                                      <w:bCs/>
+                                      <w:sz w:val="20"/>
+                                      <w:szCs w:val="20"/>
+                                      <w14:shadow w14:blurRad="76200" w14:dist="25400" w14:dir="5400000" w14:sx="0" w14:sy="0" w14:kx="0" w14:ky="0" w14:algn="ctr">
+                                        <w14:srgbClr w14:val="000000">
+                                          <w14:alpha w14:val="50000"/>
+                                        </w14:srgbClr>
+                                      </w14:shadow>
+                                    </w:rPr>
+                                    <w:t>4</w:t>
                                   </w:r>
                                 </w:p>
                               </w:tc>
@@ -1885,7 +2126,35 @@
                                         </w14:srgbClr>
                                       </w14:shadow>
                                     </w:rPr>
-                                    <w:t>6–10</w:t>
+                                    <w:t>5</w:t>
+                                  </w:r>
+                                  <w:r>
+                                    <w:rPr>
+                                      <w:b/>
+                                      <w:bCs/>
+                                      <w:sz w:val="20"/>
+                                      <w:szCs w:val="20"/>
+                                      <w14:shadow w14:blurRad="76200" w14:dist="25400" w14:dir="5400000" w14:sx="0" w14:sy="0" w14:kx="0" w14:ky="0" w14:algn="ctr">
+                                        <w14:srgbClr w14:val="000000">
+                                          <w14:alpha w14:val="50000"/>
+                                        </w14:srgbClr>
+                                      </w14:shadow>
+                                    </w:rPr>
+                                    <w:t>–</w:t>
+                                  </w:r>
+                                  <w:r>
+                                    <w:rPr>
+                                      <w:b/>
+                                      <w:bCs/>
+                                      <w:sz w:val="20"/>
+                                      <w:szCs w:val="20"/>
+                                      <w14:shadow w14:blurRad="76200" w14:dist="25400" w14:dir="5400000" w14:sx="0" w14:sy="0" w14:kx="0" w14:ky="0" w14:algn="ctr">
+                                        <w14:srgbClr w14:val="000000">
+                                          <w14:alpha w14:val="50000"/>
+                                        </w14:srgbClr>
+                                      </w14:shadow>
+                                    </w:rPr>
+                                    <w:t>9</w:t>
                                   </w:r>
                                 </w:p>
                               </w:tc>
@@ -1922,7 +2191,35 @@
                                         </w14:srgbClr>
                                       </w14:shadow>
                                     </w:rPr>
-                                    <w:t>11–15</w:t>
+                                    <w:t>1</w:t>
+                                  </w:r>
+                                  <w:r>
+                                    <w:rPr>
+                                      <w:b/>
+                                      <w:bCs/>
+                                      <w:sz w:val="20"/>
+                                      <w:szCs w:val="20"/>
+                                      <w14:shadow w14:blurRad="76200" w14:dist="25400" w14:dir="5400000" w14:sx="0" w14:sy="0" w14:kx="0" w14:ky="0" w14:algn="ctr">
+                                        <w14:srgbClr w14:val="000000">
+                                          <w14:alpha w14:val="50000"/>
+                                        </w14:srgbClr>
+                                      </w14:shadow>
+                                    </w:rPr>
+                                    <w:t>0</w:t>
+                                  </w:r>
+                                  <w:r>
+                                    <w:rPr>
+                                      <w:b/>
+                                      <w:bCs/>
+                                      <w:sz w:val="20"/>
+                                      <w:szCs w:val="20"/>
+                                      <w14:shadow w14:blurRad="76200" w14:dist="25400" w14:dir="5400000" w14:sx="0" w14:sy="0" w14:kx="0" w14:ky="0" w14:algn="ctr">
+                                        <w14:srgbClr w14:val="000000">
+                                          <w14:alpha w14:val="50000"/>
+                                        </w14:srgbClr>
+                                      </w14:shadow>
+                                    </w:rPr>
+                                    <w:t>–15</w:t>
                                   </w:r>
                                 </w:p>
                               </w:tc>
@@ -2076,7 +2373,21 @@
                                         </w14:srgbClr>
                                       </w14:shadow>
                                     </w:rPr>
-                                    <w:t>1–6</w:t>
+                                    <w:t>1–</w:t>
+                                  </w:r>
+                                  <w:r>
+                                    <w:rPr>
+                                      <w:b/>
+                                      <w:bCs/>
+                                      <w:sz w:val="20"/>
+                                      <w:szCs w:val="20"/>
+                                      <w14:shadow w14:blurRad="76200" w14:dist="25400" w14:dir="5400000" w14:sx="0" w14:sy="0" w14:kx="0" w14:ky="0" w14:algn="ctr">
+                                        <w14:srgbClr w14:val="000000">
+                                          <w14:alpha w14:val="50000"/>
+                                        </w14:srgbClr>
+                                      </w14:shadow>
+                                    </w:rPr>
+                                    <w:t>5</w:t>
                                   </w:r>
                                 </w:p>
                               </w:tc>
@@ -2113,7 +2424,35 @@
                                         </w14:srgbClr>
                                       </w14:shadow>
                                     </w:rPr>
-                                    <w:t>7–11</w:t>
+                                    <w:t>6</w:t>
+                                  </w:r>
+                                  <w:r>
+                                    <w:rPr>
+                                      <w:b/>
+                                      <w:bCs/>
+                                      <w:sz w:val="20"/>
+                                      <w:szCs w:val="20"/>
+                                      <w14:shadow w14:blurRad="76200" w14:dist="25400" w14:dir="5400000" w14:sx="0" w14:sy="0" w14:kx="0" w14:ky="0" w14:algn="ctr">
+                                        <w14:srgbClr w14:val="000000">
+                                          <w14:alpha w14:val="50000"/>
+                                        </w14:srgbClr>
+                                      </w14:shadow>
+                                    </w:rPr>
+                                    <w:t>–1</w:t>
+                                  </w:r>
+                                  <w:r>
+                                    <w:rPr>
+                                      <w:b/>
+                                      <w:bCs/>
+                                      <w:sz w:val="20"/>
+                                      <w:szCs w:val="20"/>
+                                      <w14:shadow w14:blurRad="76200" w14:dist="25400" w14:dir="5400000" w14:sx="0" w14:sy="0" w14:kx="0" w14:ky="0" w14:algn="ctr">
+                                        <w14:srgbClr w14:val="000000">
+                                          <w14:alpha w14:val="50000"/>
+                                        </w14:srgbClr>
+                                      </w14:shadow>
+                                    </w:rPr>
+                                    <w:t>0</w:t>
                                   </w:r>
                                 </w:p>
                               </w:tc>
@@ -2150,7 +2489,35 @@
                                         </w14:srgbClr>
                                       </w14:shadow>
                                     </w:rPr>
-                                    <w:t>12–16</w:t>
+                                    <w:t>1</w:t>
+                                  </w:r>
+                                  <w:r>
+                                    <w:rPr>
+                                      <w:b/>
+                                      <w:bCs/>
+                                      <w:sz w:val="20"/>
+                                      <w:szCs w:val="20"/>
+                                      <w14:shadow w14:blurRad="76200" w14:dist="25400" w14:dir="5400000" w14:sx="0" w14:sy="0" w14:kx="0" w14:ky="0" w14:algn="ctr">
+                                        <w14:srgbClr w14:val="000000">
+                                          <w14:alpha w14:val="50000"/>
+                                        </w14:srgbClr>
+                                      </w14:shadow>
+                                    </w:rPr>
+                                    <w:t>1</w:t>
+                                  </w:r>
+                                  <w:r>
+                                    <w:rPr>
+                                      <w:b/>
+                                      <w:bCs/>
+                                      <w:sz w:val="20"/>
+                                      <w:szCs w:val="20"/>
+                                      <w14:shadow w14:blurRad="76200" w14:dist="25400" w14:dir="5400000" w14:sx="0" w14:sy="0" w14:kx="0" w14:ky="0" w14:algn="ctr">
+                                        <w14:srgbClr w14:val="000000">
+                                          <w14:alpha w14:val="50000"/>
+                                        </w14:srgbClr>
+                                      </w14:shadow>
+                                    </w:rPr>
+                                    <w:t>–16</w:t>
                                   </w:r>
                                 </w:p>
                               </w:tc>
@@ -2304,7 +2671,21 @@
                                         </w14:srgbClr>
                                       </w14:shadow>
                                     </w:rPr>
-                                    <w:t>1–7</w:t>
+                                    <w:t>1–</w:t>
+                                  </w:r>
+                                  <w:r>
+                                    <w:rPr>
+                                      <w:b/>
+                                      <w:bCs/>
+                                      <w:sz w:val="20"/>
+                                      <w:szCs w:val="20"/>
+                                      <w14:shadow w14:blurRad="76200" w14:dist="25400" w14:dir="5400000" w14:sx="0" w14:sy="0" w14:kx="0" w14:ky="0" w14:algn="ctr">
+                                        <w14:srgbClr w14:val="000000">
+                                          <w14:alpha w14:val="50000"/>
+                                        </w14:srgbClr>
+                                      </w14:shadow>
+                                    </w:rPr>
+                                    <w:t>6</w:t>
                                   </w:r>
                                 </w:p>
                               </w:tc>
@@ -2341,7 +2722,35 @@
                                         </w14:srgbClr>
                                       </w14:shadow>
                                     </w:rPr>
-                                    <w:t>8–12</w:t>
+                                    <w:t>7</w:t>
+                                  </w:r>
+                                  <w:r>
+                                    <w:rPr>
+                                      <w:b/>
+                                      <w:bCs/>
+                                      <w:sz w:val="20"/>
+                                      <w:szCs w:val="20"/>
+                                      <w14:shadow w14:blurRad="76200" w14:dist="25400" w14:dir="5400000" w14:sx="0" w14:sy="0" w14:kx="0" w14:ky="0" w14:algn="ctr">
+                                        <w14:srgbClr w14:val="000000">
+                                          <w14:alpha w14:val="50000"/>
+                                        </w14:srgbClr>
+                                      </w14:shadow>
+                                    </w:rPr>
+                                    <w:t>–1</w:t>
+                                  </w:r>
+                                  <w:r>
+                                    <w:rPr>
+                                      <w:b/>
+                                      <w:bCs/>
+                                      <w:sz w:val="20"/>
+                                      <w:szCs w:val="20"/>
+                                      <w14:shadow w14:blurRad="76200" w14:dist="25400" w14:dir="5400000" w14:sx="0" w14:sy="0" w14:kx="0" w14:ky="0" w14:algn="ctr">
+                                        <w14:srgbClr w14:val="000000">
+                                          <w14:alpha w14:val="50000"/>
+                                        </w14:srgbClr>
+                                      </w14:shadow>
+                                    </w:rPr>
+                                    <w:t>1</w:t>
                                   </w:r>
                                 </w:p>
                               </w:tc>
@@ -2378,7 +2787,35 @@
                                         </w14:srgbClr>
                                       </w14:shadow>
                                     </w:rPr>
-                                    <w:t>13–17</w:t>
+                                    <w:t>1</w:t>
+                                  </w:r>
+                                  <w:r>
+                                    <w:rPr>
+                                      <w:b/>
+                                      <w:bCs/>
+                                      <w:sz w:val="20"/>
+                                      <w:szCs w:val="20"/>
+                                      <w14:shadow w14:blurRad="76200" w14:dist="25400" w14:dir="5400000" w14:sx="0" w14:sy="0" w14:kx="0" w14:ky="0" w14:algn="ctr">
+                                        <w14:srgbClr w14:val="000000">
+                                          <w14:alpha w14:val="50000"/>
+                                        </w14:srgbClr>
+                                      </w14:shadow>
+                                    </w:rPr>
+                                    <w:t>2</w:t>
+                                  </w:r>
+                                  <w:r>
+                                    <w:rPr>
+                                      <w:b/>
+                                      <w:bCs/>
+                                      <w:sz w:val="20"/>
+                                      <w:szCs w:val="20"/>
+                                      <w14:shadow w14:blurRad="76200" w14:dist="25400" w14:dir="5400000" w14:sx="0" w14:sy="0" w14:kx="0" w14:ky="0" w14:algn="ctr">
+                                        <w14:srgbClr w14:val="000000">
+                                          <w14:alpha w14:val="50000"/>
+                                        </w14:srgbClr>
+                                      </w14:shadow>
+                                    </w:rPr>
+                                    <w:t>–17</w:t>
                                   </w:r>
                                 </w:p>
                               </w:tc>
@@ -2532,7 +2969,21 @@
                                         </w14:srgbClr>
                                       </w14:shadow>
                                     </w:rPr>
-                                    <w:t>1–8</w:t>
+                                    <w:t>1–</w:t>
+                                  </w:r>
+                                  <w:r>
+                                    <w:rPr>
+                                      <w:b/>
+                                      <w:bCs/>
+                                      <w:sz w:val="20"/>
+                                      <w:szCs w:val="20"/>
+                                      <w14:shadow w14:blurRad="76200" w14:dist="25400" w14:dir="5400000" w14:sx="0" w14:sy="0" w14:kx="0" w14:ky="0" w14:algn="ctr">
+                                        <w14:srgbClr w14:val="000000">
+                                          <w14:alpha w14:val="50000"/>
+                                        </w14:srgbClr>
+                                      </w14:shadow>
+                                    </w:rPr>
+                                    <w:t>7</w:t>
                                   </w:r>
                                 </w:p>
                               </w:tc>
@@ -2569,7 +3020,35 @@
                                         </w14:srgbClr>
                                       </w14:shadow>
                                     </w:rPr>
-                                    <w:t>9–13</w:t>
+                                    <w:t>8</w:t>
+                                  </w:r>
+                                  <w:r>
+                                    <w:rPr>
+                                      <w:b/>
+                                      <w:bCs/>
+                                      <w:sz w:val="20"/>
+                                      <w:szCs w:val="20"/>
+                                      <w14:shadow w14:blurRad="76200" w14:dist="25400" w14:dir="5400000" w14:sx="0" w14:sy="0" w14:kx="0" w14:ky="0" w14:algn="ctr">
+                                        <w14:srgbClr w14:val="000000">
+                                          <w14:alpha w14:val="50000"/>
+                                        </w14:srgbClr>
+                                      </w14:shadow>
+                                    </w:rPr>
+                                    <w:t>–1</w:t>
+                                  </w:r>
+                                  <w:r>
+                                    <w:rPr>
+                                      <w:b/>
+                                      <w:bCs/>
+                                      <w:sz w:val="20"/>
+                                      <w:szCs w:val="20"/>
+                                      <w14:shadow w14:blurRad="76200" w14:dist="25400" w14:dir="5400000" w14:sx="0" w14:sy="0" w14:kx="0" w14:ky="0" w14:algn="ctr">
+                                        <w14:srgbClr w14:val="000000">
+                                          <w14:alpha w14:val="50000"/>
+                                        </w14:srgbClr>
+                                      </w14:shadow>
+                                    </w:rPr>
+                                    <w:t>2</w:t>
                                   </w:r>
                                 </w:p>
                               </w:tc>
@@ -2606,7 +3085,35 @@
                                         </w14:srgbClr>
                                       </w14:shadow>
                                     </w:rPr>
-                                    <w:t>14–18</w:t>
+                                    <w:t>1</w:t>
+                                  </w:r>
+                                  <w:r>
+                                    <w:rPr>
+                                      <w:b/>
+                                      <w:bCs/>
+                                      <w:sz w:val="20"/>
+                                      <w:szCs w:val="20"/>
+                                      <w14:shadow w14:blurRad="76200" w14:dist="25400" w14:dir="5400000" w14:sx="0" w14:sy="0" w14:kx="0" w14:ky="0" w14:algn="ctr">
+                                        <w14:srgbClr w14:val="000000">
+                                          <w14:alpha w14:val="50000"/>
+                                        </w14:srgbClr>
+                                      </w14:shadow>
+                                    </w:rPr>
+                                    <w:t>3</w:t>
+                                  </w:r>
+                                  <w:r>
+                                    <w:rPr>
+                                      <w:b/>
+                                      <w:bCs/>
+                                      <w:sz w:val="20"/>
+                                      <w:szCs w:val="20"/>
+                                      <w14:shadow w14:blurRad="76200" w14:dist="25400" w14:dir="5400000" w14:sx="0" w14:sy="0" w14:kx="0" w14:ky="0" w14:algn="ctr">
+                                        <w14:srgbClr w14:val="000000">
+                                          <w14:alpha w14:val="50000"/>
+                                        </w14:srgbClr>
+                                      </w14:shadow>
+                                    </w:rPr>
+                                    <w:t>–18</w:t>
                                   </w:r>
                                 </w:p>
                               </w:tc>
@@ -2719,7 +3226,23 @@
                                 <w:sz w:val="18"/>
                                 <w:szCs w:val="18"/>
                               </w:rPr>
-                              <w:t>A creature has a number of Lucky Saves equal to its Dexterity modifier (minimum 0), refreshed on a long rest. After rolling a Dodge result, one Lucky Save may be spent to shift the result up one tier. A Dodge result may never be shifted into the Perfect Dodge tier.</w:t>
+                              <w:t xml:space="preserve">A creature has </w:t>
+                            </w:r>
+                            <w:proofErr w:type="gramStart"/>
+                            <w:r>
+                              <w:rPr>
+                                <w:sz w:val="18"/>
+                                <w:szCs w:val="18"/>
+                              </w:rPr>
+                              <w:t>a number of</w:t>
+                            </w:r>
+                            <w:proofErr w:type="gramEnd"/>
+                            <w:r>
+                              <w:rPr>
+                                <w:sz w:val="18"/>
+                                <w:szCs w:val="18"/>
+                              </w:rPr>
+                              <w:t xml:space="preserve"> Lucky Saves equal to its Dexterity modifier (minimum 0), refreshed on a long rest. After rolling a Dodge result, one Lucky Save may be spent to shift the result up one tier. A Dodge result may never be shifted into the Perfect Dodge tier.</w:t>
                             </w:r>
                           </w:p>
                           <w:p>
@@ -2734,8 +3257,16 @@
                               <w:rPr>
                                 <w:sz w:val="18"/>
                                 <w:szCs w:val="18"/>
-                              </w:rPr>
-                              <w:t>Only one tier shift may apply to any Dodge resolution.</w:t>
+                                <w:u w:val="single"/>
+                              </w:rPr>
+                              <w:t>Only one tier shift may apply to any Dodge resolution</w:t>
+                            </w:r>
+                            <w:r>
+                              <w:rPr>
+                                <w:sz w:val="18"/>
+                                <w:szCs w:val="18"/>
+                              </w:rPr>
+                              <w:t>.</w:t>
                             </w:r>
                           </w:p>
                           <w:p>
@@ -2781,7 +3312,21 @@
                                 <w:szCs w:val="18"/>
                               </w:rPr>
                               <w:br/>
-                              <w:t>An attack that rolls a natural 20 cannot be Dodged and must be resolved normally</w:t>
+                              <w:t>An attack that rolls a natural 20</w:t>
+                            </w:r>
+                            <w:r>
+                              <w:rPr>
+                                <w:sz w:val="18"/>
+                                <w:szCs w:val="18"/>
+                              </w:rPr>
+                              <w:t xml:space="preserve"> against the Dodging entity</w:t>
+                            </w:r>
+                            <w:r>
+                              <w:rPr>
+                                <w:sz w:val="18"/>
+                                <w:szCs w:val="18"/>
+                              </w:rPr>
+                              <w:t xml:space="preserve"> cannot be Dodged and must be resolved normally</w:t>
                             </w:r>
                           </w:p>
                           <w:p>
@@ -2811,11 +3356,11 @@
           </mc:Choice>
           <mc:Fallback>
             <w:pict>
-              <v:shape w14:anchorId="0C9D16B9" id="Text Box 17" o:spid="_x0000_s1026" style="position:absolute;margin-left:-22.5pt;margin-top:6pt;width:543.95pt;height:630.9pt;z-index:251672576;visibility:visible;mso-wrap-style:square;mso-width-percent:0;mso-height-percent:0;mso-wrap-distance-left:9pt;mso-wrap-distance-top:0;mso-wrap-distance-right:9pt;mso-wrap-distance-bottom:0;mso-position-horizontal:absolute;mso-position-horizontal-relative:text;mso-position-vertical:absolute;mso-position-vertical-relative:text;mso-width-percent:0;mso-height-percent:0;mso-width-relative:margin;mso-height-relative:margin;v-text-anchor:top" coordsize="3045279,4758587" o:spt="100" o:gfxdata="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" adj="-11796480,,5400" path="m,nfc178582,23177,413425,4320,517697,v104272,-4320,314990,-25951,548151,c1299009,25951,1486435,20222,1674903,v188469,-20222,382484,-7570,609056,c2510531,7570,2671983,-29698,3045279,v4987,269409,-15415,370390,,679798c3060694,989206,3023172,1040231,3045279,1264425v22107,224194,-7999,419502,,537040c3053278,1919003,3040589,2154114,3045279,2386091v4690,231977,-19379,370582,,679799c3064658,3375107,3050450,3532594,3045279,3840860v-5170,308266,17940,615199,,917727c2820898,4763452,2724095,4778218,2497129,4758587v-226966,-19630,-503924,-24052,-639509,c1722035,4782639,1460576,4753782,1187659,4758587v-272917,4805,-399163,-18205,-669962,c246898,4776792,227059,4744702,,4758587,3787,4582749,-22785,4465099,,4221546,22785,3977993,4160,3832007,,3684506,-4160,3537005,-24516,3275248,,3099880,24516,2924512,-27610,2641804,,2372496,27610,2103188,-10207,1835759,,1692697,10207,1549635,-27892,1279122,,917727,27892,556332,18073,249511,,xem,nsc272225,-10727,313313,15732,548150,v234837,-15732,400326,17307,578603,c1305030,-17307,1470850,-7301,1705356,v234506,7301,356465,8795,578603,c2506097,-8795,2776420,-13173,3045279,v-21554,248263,-18254,301975,,584626c3063533,867277,3033371,1001967,3045279,1121667v11908,119700,-22360,425043,,774970c3067640,2246564,3044403,2309964,3045279,2481263v876,171299,22676,424949,,537041c3022603,3130396,3025532,3374785,3045279,3698102v19747,323317,-5661,566570,,1060485c2765325,4780283,2595933,4784088,2466676,4758587v-129257,-25501,-319110,16919,-578603,c1628580,4741668,1433146,4749813,1279017,4758587v-154129,8774,-400959,-18587,-669961,c340054,4777174,248777,4744818,,4758587,-17782,4473591,-3043,4349722,,4126375,3043,3903028,24042,3748829,,3589334,-24042,3429839,-33908,3182717,,2909536,33908,2636355,21432,2612315,,2324910,-21432,2037505,-16416,1943253,,1740283,16416,1537313,-19053,1181020,,1012899,19053,844778,-50468,397030,,xe" fillcolor="#f2f2f2 [3052]" strokecolor="#f2f2f2 [3052]" strokeweight="6pt">
+              <v:shape w14:anchorId="0C9D16B9" id="Text Box 17" o:spid="_x0000_s1026" style="position:absolute;margin-left:-22.65pt;margin-top:6pt;width:543.95pt;height:699pt;z-index:251672576;visibility:visible;mso-wrap-style:square;mso-width-percent:0;mso-height-percent:0;mso-wrap-distance-left:9pt;mso-wrap-distance-top:0;mso-wrap-distance-right:9pt;mso-wrap-distance-bottom:0;mso-position-horizontal:absolute;mso-position-horizontal-relative:text;mso-position-vertical:absolute;mso-position-vertical-relative:text;mso-width-percent:0;mso-height-percent:0;mso-width-relative:margin;mso-height-relative:margin;v-text-anchor:top" coordsize="3045279,4758587" o:spt="100" o:gfxdata="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" adj="-11796480,,5400" path="m,nfc178582,23177,413425,4320,517697,v104272,-4320,314990,-25951,548151,c1299009,25951,1486435,20222,1674903,v188469,-20222,382484,-7570,609056,c2510531,7570,2671983,-29698,3045279,v4987,269409,-15415,370390,,679798c3060694,989206,3023172,1040231,3045279,1264425v22107,224194,-7999,419502,,537040c3053278,1919003,3040589,2154114,3045279,2386091v4690,231977,-19379,370582,,679799c3064658,3375107,3050450,3532594,3045279,3840860v-5170,308266,17940,615199,,917727c2820898,4763452,2724095,4778218,2497129,4758587v-226966,-19630,-503924,-24052,-639509,c1722035,4782639,1460576,4753782,1187659,4758587v-272917,4805,-399163,-18205,-669962,c246898,4776792,227059,4744702,,4758587,3787,4582749,-22785,4465099,,4221546,22785,3977993,4160,3832007,,3684506,-4160,3537005,-24516,3275248,,3099880,24516,2924512,-27610,2641804,,2372496,27610,2103188,-10207,1835759,,1692697,10207,1549635,-27892,1279122,,917727,27892,556332,18073,249511,,xem,nsc272225,-10727,313313,15732,548150,v234837,-15732,400326,17307,578603,c1305030,-17307,1470850,-7301,1705356,v234506,7301,356465,8795,578603,c2506097,-8795,2776420,-13173,3045279,v-21554,248263,-18254,301975,,584626c3063533,867277,3033371,1001967,3045279,1121667v11908,119700,-22360,425043,,774970c3067640,2246564,3044403,2309964,3045279,2481263v876,171299,22676,424949,,537041c3022603,3130396,3025532,3374785,3045279,3698102v19747,323317,-5661,566570,,1060485c2765325,4780283,2595933,4784088,2466676,4758587v-129257,-25501,-319110,16919,-578603,c1628580,4741668,1433146,4749813,1279017,4758587v-154129,8774,-400959,-18587,-669961,c340054,4777174,248777,4744818,,4758587,-17782,4473591,-3043,4349722,,4126375,3043,3903028,24042,3748829,,3589334,-24042,3429839,-33908,3182717,,2909536,33908,2636355,21432,2612315,,2324910,-21432,2037505,-16416,1943253,,1740283,16416,1537313,-19053,1181020,,1012899,19053,844778,-50468,397030,,xe" fillcolor="#f2f2f2 [3052]" strokecolor="#f2f2f2 [3052]" strokeweight="6pt">
                 <v:stroke joinstyle="bevel" endcap="square"/>
                 <v:shadow on="t" color="#484329 [814]" opacity="45875f" offset=".49892mm,.49892mm"/>
                 <v:formulas/>
-                <v:path arrowok="t" o:extrusionok="f" o:connecttype="custom" o:connectlocs="0,0;1174387,0;2417859,0;3799490,0;5181123,0;6908165,0;6908165,1144633;6908165,2129018;6908165,3033277;6908165,4017661;6908165,5162295;6908165,6467176;6908165,8012430;5664696,8012430;4213980,8012430;2694185,8012430;1174387,8012430;0,8012430;0,7108169;0,6203910;0,5219527;0,3994769;0,2850135;0,1545254;0,0" o:connectangles="0,0,0,0,0,0,0,0,0,0,0,0,0,0,0,0,0,0,0,0,0,0,0,0,0" textboxrect="0,0,3045279,4758587"/>
+                <v:path arrowok="t" o:extrusionok="f" o:connecttype="custom" o:connectlocs="0,0;1174387,0;2417859,0;3799490,0;5181123,0;6908165,0;6908165,1268185;6908165,2358826;6908165,3360692;6908165,4451331;6908165,5719518;6908165,7165250;6908165,8877300;5664696,8877300;4213980,8877300;2694185,8877300;1174387,8877300;0,8877300;0,7875432;0,6873567;0,5782928;0,4425969;0,3157782;0,1712050;0,0" o:connectangles="0,0,0,0,0,0,0,0,0,0,0,0,0,0,0,0,0,0,0,0,0,0,0,0,0" textboxrect="0,0,3045279,4758587"/>
                 <v:textbox inset="4.32pt,0,,4.32pt">
                   <w:txbxContent>
                     <w:p>
@@ -2838,8 +3383,8 @@
                         <w:pStyle w:val="5E-STATBLOCKTITLE"/>
                         <w:spacing w:before="20" w:line="230" w:lineRule="exact"/>
                         <w:rPr>
-                          <w:sz w:val="28"/>
-                          <w:szCs w:val="28"/>
+                          <w:sz w:val="29"/>
+                          <w:szCs w:val="29"/>
                           <w14:shadow w14:blurRad="76200" w14:dist="25400" w14:dir="5400000" w14:sx="0" w14:sy="0" w14:kx="0" w14:ky="0" w14:algn="ctr">
                             <w14:srgbClr w14:val="000000">
                               <w14:alpha w14:val="50000"/>
@@ -2849,15 +3394,39 @@
                       </w:pPr>
                       <w:r>
                         <w:rPr>
-                          <w:sz w:val="28"/>
-                          <w:szCs w:val="28"/>
+                          <w:sz w:val="29"/>
+                          <w:szCs w:val="29"/>
                           <w14:shadow w14:blurRad="76200" w14:dist="25400" w14:dir="5400000" w14:sx="0" w14:sy="0" w14:kx="0" w14:ky="0" w14:algn="ctr">
                             <w14:srgbClr w14:val="000000">
                               <w14:alpha w14:val="50000"/>
                             </w14:srgbClr>
                           </w14:shadow>
                         </w:rPr>
-                        <w:t>Dodge (Desperate Defense)</w:t>
+                        <w:t xml:space="preserve">Dodge </w:t>
+                      </w:r>
+                      <w:r>
+                        <w:rPr>
+                          <w:sz w:val="29"/>
+                          <w:szCs w:val="29"/>
+                          <w14:shadow w14:blurRad="76200" w14:dist="25400" w14:dir="5400000" w14:sx="0" w14:sy="0" w14:kx="0" w14:ky="0" w14:algn="ctr">
+                            <w14:srgbClr w14:val="000000">
+                              <w14:alpha w14:val="50000"/>
+                            </w14:srgbClr>
+                          </w14:shadow>
+                        </w:rPr>
+                        <w:t>(Reaction</w:t>
+                      </w:r>
+                      <w:r>
+                        <w:rPr>
+                          <w:sz w:val="29"/>
+                          <w:szCs w:val="29"/>
+                          <w14:shadow w14:blurRad="76200" w14:dist="25400" w14:dir="5400000" w14:sx="0" w14:sy="0" w14:kx="0" w14:ky="0" w14:algn="ctr">
+                            <w14:srgbClr w14:val="000000">
+                              <w14:alpha w14:val="50000"/>
+                            </w14:srgbClr>
+                          </w14:shadow>
+                        </w:rPr>
+                        <w:t>)</w:t>
                       </w:r>
                     </w:p>
                     <w:p>
@@ -2931,7 +3500,28 @@
                           <w:sz w:val="18"/>
                           <w:szCs w:val="18"/>
                         </w:rPr>
-                        <w:t>You are hit by an attack</w:t>
+                        <w:t xml:space="preserve">You are </w:t>
+                      </w:r>
+                      <w:r>
+                        <w:rPr>
+                          <w:sz w:val="18"/>
+                          <w:szCs w:val="18"/>
+                        </w:rPr>
+                        <w:t>targeted</w:t>
+                      </w:r>
+                      <w:r>
+                        <w:rPr>
+                          <w:sz w:val="18"/>
+                          <w:szCs w:val="18"/>
+                        </w:rPr>
+                        <w:t xml:space="preserve"> by an attack</w:t>
+                      </w:r>
+                      <w:r>
+                        <w:rPr>
+                          <w:sz w:val="18"/>
+                          <w:szCs w:val="18"/>
+                        </w:rPr>
+                        <w:t xml:space="preserve"> or spell*</w:t>
                       </w:r>
                     </w:p>
                     <w:p>
@@ -2981,7 +3571,21 @@
                           <w:szCs w:val="18"/>
                         </w:rPr>
                         <w:br/>
-                        <w:t>When a creature is hit by an attack, it must choose whether to resolve the attack normally against its Armor Class or attempt a Dodge. If a Dodge is chosen, Armor Class does not apply to that attack.</w:t>
+                        <w:t xml:space="preserve">When a creature is </w:t>
+                      </w:r>
+                      <w:r>
+                        <w:rPr>
+                          <w:sz w:val="18"/>
+                          <w:szCs w:val="18"/>
+                        </w:rPr>
+                        <w:t>targeted</w:t>
+                      </w:r>
+                      <w:r>
+                        <w:rPr>
+                          <w:sz w:val="18"/>
+                          <w:szCs w:val="18"/>
+                        </w:rPr>
+                        <w:t xml:space="preserve"> by an attack, it must choose whether to resolve the attack normally against its Armor Class or attempt a Dodge. If a Dodge is chosen, Armor Class does not apply to that attack.</w:t>
                       </w:r>
                     </w:p>
                     <w:p>
@@ -2997,7 +3601,168 @@
                           <w:sz w:val="18"/>
                           <w:szCs w:val="18"/>
                         </w:rPr>
-                        <w:t>Rarely, specific effects may force or prevent Dodging; such effects state this explicitly.</w:t>
+                        <w:t>Rarely, specific effects may force or prevent</w:t>
+                      </w:r>
+                      <w:r>
+                        <w:rPr>
+                          <w:sz w:val="18"/>
+                          <w:szCs w:val="18"/>
+                        </w:rPr>
+                        <w:t>, or increase access to</w:t>
+                      </w:r>
+                      <w:r>
+                        <w:rPr>
+                          <w:sz w:val="18"/>
+                          <w:szCs w:val="18"/>
+                        </w:rPr>
+                        <w:t xml:space="preserve"> Dodging; such effects state this explicitly.</w:t>
+                      </w:r>
+                    </w:p>
+                    <w:p>
+                      <w:pPr>
+                        <w:pStyle w:val="5E-STATBLOCKBODYPARA1"/>
+                        <w:rPr>
+                          <w:b/>
+                          <w:bCs/>
+                          <w:sz w:val="18"/>
+                          <w:szCs w:val="18"/>
+                        </w:rPr>
+                      </w:pPr>
+                      <w:r>
+                        <w:rPr>
+                          <w:b/>
+                          <w:bCs/>
+                          <w:sz w:val="18"/>
+                          <w:szCs w:val="18"/>
+                        </w:rPr>
+                        <w:t>Directional Effects</w:t>
+                      </w:r>
+                      <w:r>
+                        <w:rPr>
+                          <w:b/>
+                          <w:bCs/>
+                          <w:sz w:val="18"/>
+                          <w:szCs w:val="18"/>
+                        </w:rPr>
+                        <w:t xml:space="preserve"> (Spells and ranged attacks)</w:t>
+                      </w:r>
+                    </w:p>
+                    <w:p>
+                      <w:pPr>
+                        <w:pStyle w:val="5E-STATBLOCKBODYPARA1"/>
+                        <w:rPr>
+                          <w:sz w:val="18"/>
+                          <w:szCs w:val="18"/>
+                        </w:rPr>
+                      </w:pPr>
+                      <w:r>
+                        <w:rPr>
+                          <w:sz w:val="18"/>
+                          <w:szCs w:val="18"/>
+                        </w:rPr>
+                        <w:t xml:space="preserve">If an effect </w:t>
+                      </w:r>
+                      <w:r>
+                        <w:rPr>
+                          <w:sz w:val="18"/>
+                          <w:szCs w:val="18"/>
+                        </w:rPr>
+                        <w:t>or spell</w:t>
+                      </w:r>
+                      <w:r>
+                        <w:rPr>
+                          <w:sz w:val="18"/>
+                          <w:szCs w:val="18"/>
+                        </w:rPr>
+                        <w:t xml:space="preserve"> </w:t>
+                      </w:r>
+                      <w:r>
+                        <w:rPr>
+                          <w:sz w:val="18"/>
+                          <w:szCs w:val="18"/>
+                        </w:rPr>
+                        <w:t xml:space="preserve">comes from a specific direction, rather than filling the space </w:t>
+                      </w:r>
+                      <w:r>
+                        <w:rPr>
+                          <w:sz w:val="18"/>
+                          <w:szCs w:val="18"/>
+                        </w:rPr>
+                        <w:t xml:space="preserve">the entity is </w:t>
+                      </w:r>
+                      <w:r>
+                        <w:rPr>
+                          <w:sz w:val="18"/>
+                          <w:szCs w:val="18"/>
+                        </w:rPr>
+                        <w:t xml:space="preserve"> in, and </w:t>
+                      </w:r>
+                      <w:r>
+                        <w:rPr>
+                          <w:sz w:val="18"/>
+                          <w:szCs w:val="18"/>
+                        </w:rPr>
+                        <w:t>the entity</w:t>
+                      </w:r>
+                      <w:r>
+                        <w:rPr>
+                          <w:sz w:val="18"/>
+                          <w:szCs w:val="18"/>
+                        </w:rPr>
+                        <w:t xml:space="preserve"> could realistically step out of the way, </w:t>
+                      </w:r>
+                      <w:r>
+                        <w:rPr>
+                          <w:sz w:val="18"/>
+                          <w:szCs w:val="18"/>
+                        </w:rPr>
+                        <w:t>the entity</w:t>
+                      </w:r>
+                      <w:r>
+                        <w:rPr>
+                          <w:sz w:val="18"/>
+                          <w:szCs w:val="18"/>
+                        </w:rPr>
+                        <w:t xml:space="preserve"> can use Dodge instead of rolling a saving throw.</w:t>
+                      </w:r>
+                    </w:p>
+                    <w:p>
+                      <w:pPr>
+                        <w:pStyle w:val="5E-STATBLOCKBODYPARA1"/>
+                        <w:rPr>
+                          <w:sz w:val="18"/>
+                          <w:szCs w:val="18"/>
+                        </w:rPr>
+                      </w:pPr>
+                      <w:r>
+                        <w:rPr>
+                          <w:sz w:val="18"/>
+                          <w:szCs w:val="18"/>
+                        </w:rPr>
+                        <w:t>Effects that fill an area, emanate outward, or originate within the creature’s space cannot be Dodged and must be resolved using the normal saving throw.</w:t>
+                      </w:r>
+                    </w:p>
+                    <w:p>
+                      <w:pPr>
+                        <w:pStyle w:val="5E-STATBLOCKBODYPARA1"/>
+                        <w:rPr>
+                          <w:sz w:val="18"/>
+                          <w:szCs w:val="18"/>
+                        </w:rPr>
+                      </w:pPr>
+                      <w:r>
+                        <w:rPr>
+                          <w:sz w:val="18"/>
+                          <w:szCs w:val="18"/>
+                        </w:rPr>
+                        <w:t>The DM is the final arbiter of whether an effect is directional or space-filling</w:t>
+                      </w:r>
+                      <w:r>
+                        <w:rPr>
+                          <w:sz w:val="18"/>
+                          <w:szCs w:val="18"/>
+                        </w:rPr>
+                        <w:t>, or can be Dodged against.</w:t>
                       </w:r>
                     </w:p>
                     <w:p>
@@ -3214,6 +3979,13 @@
                         </w:rPr>
                         <w:t xml:space="preserve"> The attack deals no damage, and the defender may immediately make one attack of opportunity against the attacker.</w:t>
                       </w:r>
+                      <w:r>
+                        <w:rPr>
+                          <w:sz w:val="18"/>
+                          <w:szCs w:val="18"/>
+                        </w:rPr>
+                        <w:t xml:space="preserve"> This is only accomplished with a natural 20.</w:t>
+                      </w:r>
                     </w:p>
                     <w:p>
                       <w:pPr>
@@ -3262,7 +4034,7 @@
                           <w:sz w:val="19"/>
                           <w:szCs w:val="19"/>
                         </w:rPr>
-                        <w:t xml:space="preserve"> toward failure.</w:t>
+                        <w:t>toward failure.</w:t>
                       </w:r>
                     </w:p>
                     <w:tbl>
@@ -3620,7 +4392,21 @@
                                   </w14:srgbClr>
                                 </w14:shadow>
                               </w:rPr>
-                              <w:t>1–5</w:t>
+                              <w:t>1–</w:t>
+                            </w:r>
+                            <w:r>
+                              <w:rPr>
+                                <w:b/>
+                                <w:bCs/>
+                                <w:sz w:val="20"/>
+                                <w:szCs w:val="20"/>
+                                <w14:shadow w14:blurRad="76200" w14:dist="25400" w14:dir="5400000" w14:sx="0" w14:sy="0" w14:kx="0" w14:ky="0" w14:algn="ctr">
+                                  <w14:srgbClr w14:val="000000">
+                                    <w14:alpha w14:val="50000"/>
+                                  </w14:srgbClr>
+                                </w14:shadow>
+                              </w:rPr>
+                              <w:t>4</w:t>
                             </w:r>
                           </w:p>
                         </w:tc>
@@ -3657,7 +4443,35 @@
                                   </w14:srgbClr>
                                 </w14:shadow>
                               </w:rPr>
-                              <w:t>6–10</w:t>
+                              <w:t>5</w:t>
+                            </w:r>
+                            <w:r>
+                              <w:rPr>
+                                <w:b/>
+                                <w:bCs/>
+                                <w:sz w:val="20"/>
+                                <w:szCs w:val="20"/>
+                                <w14:shadow w14:blurRad="76200" w14:dist="25400" w14:dir="5400000" w14:sx="0" w14:sy="0" w14:kx="0" w14:ky="0" w14:algn="ctr">
+                                  <w14:srgbClr w14:val="000000">
+                                    <w14:alpha w14:val="50000"/>
+                                  </w14:srgbClr>
+                                </w14:shadow>
+                              </w:rPr>
+                              <w:t>–</w:t>
+                            </w:r>
+                            <w:r>
+                              <w:rPr>
+                                <w:b/>
+                                <w:bCs/>
+                                <w:sz w:val="20"/>
+                                <w:szCs w:val="20"/>
+                                <w14:shadow w14:blurRad="76200" w14:dist="25400" w14:dir="5400000" w14:sx="0" w14:sy="0" w14:kx="0" w14:ky="0" w14:algn="ctr">
+                                  <w14:srgbClr w14:val="000000">
+                                    <w14:alpha w14:val="50000"/>
+                                  </w14:srgbClr>
+                                </w14:shadow>
+                              </w:rPr>
+                              <w:t>9</w:t>
                             </w:r>
                           </w:p>
                         </w:tc>
@@ -3694,7 +4508,35 @@
                                   </w14:srgbClr>
                                 </w14:shadow>
                               </w:rPr>
-                              <w:t>11–15</w:t>
+                              <w:t>1</w:t>
+                            </w:r>
+                            <w:r>
+                              <w:rPr>
+                                <w:b/>
+                                <w:bCs/>
+                                <w:sz w:val="20"/>
+                                <w:szCs w:val="20"/>
+                                <w14:shadow w14:blurRad="76200" w14:dist="25400" w14:dir="5400000" w14:sx="0" w14:sy="0" w14:kx="0" w14:ky="0" w14:algn="ctr">
+                                  <w14:srgbClr w14:val="000000">
+                                    <w14:alpha w14:val="50000"/>
+                                  </w14:srgbClr>
+                                </w14:shadow>
+                              </w:rPr>
+                              <w:t>0</w:t>
+                            </w:r>
+                            <w:r>
+                              <w:rPr>
+                                <w:b/>
+                                <w:bCs/>
+                                <w:sz w:val="20"/>
+                                <w:szCs w:val="20"/>
+                                <w14:shadow w14:blurRad="76200" w14:dist="25400" w14:dir="5400000" w14:sx="0" w14:sy="0" w14:kx="0" w14:ky="0" w14:algn="ctr">
+                                  <w14:srgbClr w14:val="000000">
+                                    <w14:alpha w14:val="50000"/>
+                                  </w14:srgbClr>
+                                </w14:shadow>
+                              </w:rPr>
+                              <w:t>–15</w:t>
                             </w:r>
                           </w:p>
                         </w:tc>
@@ -3848,7 +4690,21 @@
                                   </w14:srgbClr>
                                 </w14:shadow>
                               </w:rPr>
-                              <w:t>1–6</w:t>
+                              <w:t>1–</w:t>
+                            </w:r>
+                            <w:r>
+                              <w:rPr>
+                                <w:b/>
+                                <w:bCs/>
+                                <w:sz w:val="20"/>
+                                <w:szCs w:val="20"/>
+                                <w14:shadow w14:blurRad="76200" w14:dist="25400" w14:dir="5400000" w14:sx="0" w14:sy="0" w14:kx="0" w14:ky="0" w14:algn="ctr">
+                                  <w14:srgbClr w14:val="000000">
+                                    <w14:alpha w14:val="50000"/>
+                                  </w14:srgbClr>
+                                </w14:shadow>
+                              </w:rPr>
+                              <w:t>5</w:t>
                             </w:r>
                           </w:p>
                         </w:tc>
@@ -3885,7 +4741,35 @@
                                   </w14:srgbClr>
                                 </w14:shadow>
                               </w:rPr>
-                              <w:t>7–11</w:t>
+                              <w:t>6</w:t>
+                            </w:r>
+                            <w:r>
+                              <w:rPr>
+                                <w:b/>
+                                <w:bCs/>
+                                <w:sz w:val="20"/>
+                                <w:szCs w:val="20"/>
+                                <w14:shadow w14:blurRad="76200" w14:dist="25400" w14:dir="5400000" w14:sx="0" w14:sy="0" w14:kx="0" w14:ky="0" w14:algn="ctr">
+                                  <w14:srgbClr w14:val="000000">
+                                    <w14:alpha w14:val="50000"/>
+                                  </w14:srgbClr>
+                                </w14:shadow>
+                              </w:rPr>
+                              <w:t>–1</w:t>
+                            </w:r>
+                            <w:r>
+                              <w:rPr>
+                                <w:b/>
+                                <w:bCs/>
+                                <w:sz w:val="20"/>
+                                <w:szCs w:val="20"/>
+                                <w14:shadow w14:blurRad="76200" w14:dist="25400" w14:dir="5400000" w14:sx="0" w14:sy="0" w14:kx="0" w14:ky="0" w14:algn="ctr">
+                                  <w14:srgbClr w14:val="000000">
+                                    <w14:alpha w14:val="50000"/>
+                                  </w14:srgbClr>
+                                </w14:shadow>
+                              </w:rPr>
+                              <w:t>0</w:t>
                             </w:r>
                           </w:p>
                         </w:tc>
@@ -3922,7 +4806,35 @@
                                   </w14:srgbClr>
                                 </w14:shadow>
                               </w:rPr>
-                              <w:t>12–16</w:t>
+                              <w:t>1</w:t>
+                            </w:r>
+                            <w:r>
+                              <w:rPr>
+                                <w:b/>
+                                <w:bCs/>
+                                <w:sz w:val="20"/>
+                                <w:szCs w:val="20"/>
+                                <w14:shadow w14:blurRad="76200" w14:dist="25400" w14:dir="5400000" w14:sx="0" w14:sy="0" w14:kx="0" w14:ky="0" w14:algn="ctr">
+                                  <w14:srgbClr w14:val="000000">
+                                    <w14:alpha w14:val="50000"/>
+                                  </w14:srgbClr>
+                                </w14:shadow>
+                              </w:rPr>
+                              <w:t>1</w:t>
+                            </w:r>
+                            <w:r>
+                              <w:rPr>
+                                <w:b/>
+                                <w:bCs/>
+                                <w:sz w:val="20"/>
+                                <w:szCs w:val="20"/>
+                                <w14:shadow w14:blurRad="76200" w14:dist="25400" w14:dir="5400000" w14:sx="0" w14:sy="0" w14:kx="0" w14:ky="0" w14:algn="ctr">
+                                  <w14:srgbClr w14:val="000000">
+                                    <w14:alpha w14:val="50000"/>
+                                  </w14:srgbClr>
+                                </w14:shadow>
+                              </w:rPr>
+                              <w:t>–16</w:t>
                             </w:r>
                           </w:p>
                         </w:tc>
@@ -4076,7 +4988,21 @@
                                   </w14:srgbClr>
                                 </w14:shadow>
                               </w:rPr>
-                              <w:t>1–7</w:t>
+                              <w:t>1–</w:t>
+                            </w:r>
+                            <w:r>
+                              <w:rPr>
+                                <w:b/>
+                                <w:bCs/>
+                                <w:sz w:val="20"/>
+                                <w:szCs w:val="20"/>
+                                <w14:shadow w14:blurRad="76200" w14:dist="25400" w14:dir="5400000" w14:sx="0" w14:sy="0" w14:kx="0" w14:ky="0" w14:algn="ctr">
+                                  <w14:srgbClr w14:val="000000">
+                                    <w14:alpha w14:val="50000"/>
+                                  </w14:srgbClr>
+                                </w14:shadow>
+                              </w:rPr>
+                              <w:t>6</w:t>
                             </w:r>
                           </w:p>
                         </w:tc>
@@ -4113,7 +5039,35 @@
                                   </w14:srgbClr>
                                 </w14:shadow>
                               </w:rPr>
-                              <w:t>8–12</w:t>
+                              <w:t>7</w:t>
+                            </w:r>
+                            <w:r>
+                              <w:rPr>
+                                <w:b/>
+                                <w:bCs/>
+                                <w:sz w:val="20"/>
+                                <w:szCs w:val="20"/>
+                                <w14:shadow w14:blurRad="76200" w14:dist="25400" w14:dir="5400000" w14:sx="0" w14:sy="0" w14:kx="0" w14:ky="0" w14:algn="ctr">
+                                  <w14:srgbClr w14:val="000000">
+                                    <w14:alpha w14:val="50000"/>
+                                  </w14:srgbClr>
+                                </w14:shadow>
+                              </w:rPr>
+                              <w:t>–1</w:t>
+                            </w:r>
+                            <w:r>
+                              <w:rPr>
+                                <w:b/>
+                                <w:bCs/>
+                                <w:sz w:val="20"/>
+                                <w:szCs w:val="20"/>
+                                <w14:shadow w14:blurRad="76200" w14:dist="25400" w14:dir="5400000" w14:sx="0" w14:sy="0" w14:kx="0" w14:ky="0" w14:algn="ctr">
+                                  <w14:srgbClr w14:val="000000">
+                                    <w14:alpha w14:val="50000"/>
+                                  </w14:srgbClr>
+                                </w14:shadow>
+                              </w:rPr>
+                              <w:t>1</w:t>
                             </w:r>
                           </w:p>
                         </w:tc>
@@ -4150,7 +5104,35 @@
                                   </w14:srgbClr>
                                 </w14:shadow>
                               </w:rPr>
-                              <w:t>13–17</w:t>
+                              <w:t>1</w:t>
+                            </w:r>
+                            <w:r>
+                              <w:rPr>
+                                <w:b/>
+                                <w:bCs/>
+                                <w:sz w:val="20"/>
+                                <w:szCs w:val="20"/>
+                                <w14:shadow w14:blurRad="76200" w14:dist="25400" w14:dir="5400000" w14:sx="0" w14:sy="0" w14:kx="0" w14:ky="0" w14:algn="ctr">
+                                  <w14:srgbClr w14:val="000000">
+                                    <w14:alpha w14:val="50000"/>
+                                  </w14:srgbClr>
+                                </w14:shadow>
+                              </w:rPr>
+                              <w:t>2</w:t>
+                            </w:r>
+                            <w:r>
+                              <w:rPr>
+                                <w:b/>
+                                <w:bCs/>
+                                <w:sz w:val="20"/>
+                                <w:szCs w:val="20"/>
+                                <w14:shadow w14:blurRad="76200" w14:dist="25400" w14:dir="5400000" w14:sx="0" w14:sy="0" w14:kx="0" w14:ky="0" w14:algn="ctr">
+                                  <w14:srgbClr w14:val="000000">
+                                    <w14:alpha w14:val="50000"/>
+                                  </w14:srgbClr>
+                                </w14:shadow>
+                              </w:rPr>
+                              <w:t>–17</w:t>
                             </w:r>
                           </w:p>
                         </w:tc>
@@ -4304,7 +5286,21 @@
                                   </w14:srgbClr>
                                 </w14:shadow>
                               </w:rPr>
-                              <w:t>1–8</w:t>
+                              <w:t>1–</w:t>
+                            </w:r>
+                            <w:r>
+                              <w:rPr>
+                                <w:b/>
+                                <w:bCs/>
+                                <w:sz w:val="20"/>
+                                <w:szCs w:val="20"/>
+                                <w14:shadow w14:blurRad="76200" w14:dist="25400" w14:dir="5400000" w14:sx="0" w14:sy="0" w14:kx="0" w14:ky="0" w14:algn="ctr">
+                                  <w14:srgbClr w14:val="000000">
+                                    <w14:alpha w14:val="50000"/>
+                                  </w14:srgbClr>
+                                </w14:shadow>
+                              </w:rPr>
+                              <w:t>7</w:t>
                             </w:r>
                           </w:p>
                         </w:tc>
@@ -4341,7 +5337,35 @@
                                   </w14:srgbClr>
                                 </w14:shadow>
                               </w:rPr>
-                              <w:t>9–13</w:t>
+                              <w:t>8</w:t>
+                            </w:r>
+                            <w:r>
+                              <w:rPr>
+                                <w:b/>
+                                <w:bCs/>
+                                <w:sz w:val="20"/>
+                                <w:szCs w:val="20"/>
+                                <w14:shadow w14:blurRad="76200" w14:dist="25400" w14:dir="5400000" w14:sx="0" w14:sy="0" w14:kx="0" w14:ky="0" w14:algn="ctr">
+                                  <w14:srgbClr w14:val="000000">
+                                    <w14:alpha w14:val="50000"/>
+                                  </w14:srgbClr>
+                                </w14:shadow>
+                              </w:rPr>
+                              <w:t>–1</w:t>
+                            </w:r>
+                            <w:r>
+                              <w:rPr>
+                                <w:b/>
+                                <w:bCs/>
+                                <w:sz w:val="20"/>
+                                <w:szCs w:val="20"/>
+                                <w14:shadow w14:blurRad="76200" w14:dist="25400" w14:dir="5400000" w14:sx="0" w14:sy="0" w14:kx="0" w14:ky="0" w14:algn="ctr">
+                                  <w14:srgbClr w14:val="000000">
+                                    <w14:alpha w14:val="50000"/>
+                                  </w14:srgbClr>
+                                </w14:shadow>
+                              </w:rPr>
+                              <w:t>2</w:t>
                             </w:r>
                           </w:p>
                         </w:tc>
@@ -4378,7 +5402,35 @@
                                   </w14:srgbClr>
                                 </w14:shadow>
                               </w:rPr>
-                              <w:t>14–18</w:t>
+                              <w:t>1</w:t>
+                            </w:r>
+                            <w:r>
+                              <w:rPr>
+                                <w:b/>
+                                <w:bCs/>
+                                <w:sz w:val="20"/>
+                                <w:szCs w:val="20"/>
+                                <w14:shadow w14:blurRad="76200" w14:dist="25400" w14:dir="5400000" w14:sx="0" w14:sy="0" w14:kx="0" w14:ky="0" w14:algn="ctr">
+                                  <w14:srgbClr w14:val="000000">
+                                    <w14:alpha w14:val="50000"/>
+                                  </w14:srgbClr>
+                                </w14:shadow>
+                              </w:rPr>
+                              <w:t>3</w:t>
+                            </w:r>
+                            <w:r>
+                              <w:rPr>
+                                <w:b/>
+                                <w:bCs/>
+                                <w:sz w:val="20"/>
+                                <w:szCs w:val="20"/>
+                                <w14:shadow w14:blurRad="76200" w14:dist="25400" w14:dir="5400000" w14:sx="0" w14:sy="0" w14:kx="0" w14:ky="0" w14:algn="ctr">
+                                  <w14:srgbClr w14:val="000000">
+                                    <w14:alpha w14:val="50000"/>
+                                  </w14:srgbClr>
+                                </w14:shadow>
+                              </w:rPr>
+                              <w:t>–18</w:t>
                             </w:r>
                           </w:p>
                         </w:tc>
@@ -4491,7 +5543,23 @@
                           <w:sz w:val="18"/>
                           <w:szCs w:val="18"/>
                         </w:rPr>
-                        <w:t>A creature has a number of Lucky Saves equal to its Dexterity modifier (minimum 0), refreshed on a long rest. After rolling a Dodge result, one Lucky Save may be spent to shift the result up one tier. A Dodge result may never be shifted into the Perfect Dodge tier.</w:t>
+                        <w:t xml:space="preserve">A creature has </w:t>
+                      </w:r>
+                      <w:proofErr w:type="gramStart"/>
+                      <w:r>
+                        <w:rPr>
+                          <w:sz w:val="18"/>
+                          <w:szCs w:val="18"/>
+                        </w:rPr>
+                        <w:t>a number of</w:t>
+                      </w:r>
+                      <w:proofErr w:type="gramEnd"/>
+                      <w:r>
+                        <w:rPr>
+                          <w:sz w:val="18"/>
+                          <w:szCs w:val="18"/>
+                        </w:rPr>
+                        <w:t xml:space="preserve"> Lucky Saves equal to its Dexterity modifier (minimum 0), refreshed on a long rest. After rolling a Dodge result, one Lucky Save may be spent to shift the result up one tier. A Dodge result may never be shifted into the Perfect Dodge tier.</w:t>
                       </w:r>
                     </w:p>
                     <w:p>
@@ -4506,8 +5574,16 @@
                         <w:rPr>
                           <w:sz w:val="18"/>
                           <w:szCs w:val="18"/>
+                          <w:u w:val="single"/>
                         </w:rPr>
-                        <w:t>Only one tier shift may apply to any Dodge resolution.</w:t>
+                        <w:t>Only one tier shift may apply to any Dodge resolution</w:t>
+                      </w:r>
+                      <w:r>
+                        <w:rPr>
+                          <w:sz w:val="18"/>
+                          <w:szCs w:val="18"/>
+                        </w:rPr>
+                        <w:t>.</w:t>
                       </w:r>
                     </w:p>
                     <w:p>
@@ -4553,7 +5629,21 @@
                           <w:szCs w:val="18"/>
                         </w:rPr>
                         <w:br/>
-                        <w:t>An attack that rolls a natural 20 cannot be Dodged and must be resolved normally</w:t>
+                        <w:t>An attack that rolls a natural 20</w:t>
+                      </w:r>
+                      <w:r>
+                        <w:rPr>
+                          <w:sz w:val="18"/>
+                          <w:szCs w:val="18"/>
+                        </w:rPr>
+                        <w:t xml:space="preserve"> against the Dodging entity</w:t>
+                      </w:r>
+                      <w:r>
+                        <w:rPr>
+                          <w:sz w:val="18"/>
+                          <w:szCs w:val="18"/>
+                        </w:rPr>
+                        <w:t xml:space="preserve"> cannot be Dodged and must be resolved normally</w:t>
                       </w:r>
                     </w:p>
                     <w:p>
@@ -10141,7 +11231,6 @@
   <w:style w:type="character" w:default="1" w:styleId="DefaultParagraphFont">
     <w:name w:val="Default Paragraph Font"/>
     <w:uiPriority w:val="1"/>
-    <w:semiHidden/>
     <w:unhideWhenUsed/>
   </w:style>
   <w:style w:type="table" w:default="1" w:styleId="TableNormal">

</xml_diff>